<commit_message>
Adding UML + Kamus Data
</commit_message>
<xml_diff>
--- a/BAB V.docx
+++ b/BAB V.docx
@@ -37,56 +37,28 @@
           <w:b/>
         </w:rPr>
       </w:pPr>
-      <w:proofErr w:type="spellStart"/>
       <w:r>
         <w:rPr>
           <w:b/>
         </w:rPr>
-        <w:t>Bidang</w:t>
-      </w:r>
-      <w:proofErr w:type="spellEnd"/>
-      <w:r>
-        <w:rPr>
-          <w:b/>
-        </w:rPr>
+        <w:t>Bidang Kajian Sistem Informasi</w:t>
+      </w:r>
+    </w:p>
+    <w:p>
+      <w:pPr>
+        <w:spacing w:after="0" w:line="360" w:lineRule="auto"/>
+        <w:ind w:left="567" w:firstLine="426"/>
+        <w:jc w:val="both"/>
+      </w:pPr>
+      <w:r>
+        <w:t>Rancang Bangun Human Resource Information System pada Vinoti Living Group</w:t>
+      </w:r>
+      <w:r>
+        <w:t xml:space="preserve"> bertujuan untuk kemudahan dan efisiensi waktu dalam mengelola data pada divisi Human Resource Department serta dapat menyajikan laporan dengan waktu yang cepat, tepat dan relevan.</w:t>
+      </w:r>
+      <w:r>
         <w:t xml:space="preserve"> </w:t>
       </w:r>
-      <w:proofErr w:type="spellStart"/>
-      <w:r>
-        <w:rPr>
-          <w:b/>
-        </w:rPr>
-        <w:t>Kajian</w:t>
-      </w:r>
-      <w:proofErr w:type="spellEnd"/>
-      <w:r>
-        <w:rPr>
-          <w:b/>
-        </w:rPr>
-        <w:t xml:space="preserve"> </w:t>
-      </w:r>
-      <w:proofErr w:type="spellStart"/>
-      <w:r>
-        <w:rPr>
-          <w:b/>
-        </w:rPr>
-        <w:t>Sistem</w:t>
-      </w:r>
-      <w:proofErr w:type="spellEnd"/>
-      <w:r>
-        <w:rPr>
-          <w:b/>
-        </w:rPr>
-        <w:t xml:space="preserve"> </w:t>
-      </w:r>
-      <w:proofErr w:type="spellStart"/>
-      <w:r>
-        <w:rPr>
-          <w:b/>
-        </w:rPr>
-        <w:t>Informasi</w:t>
-      </w:r>
-      <w:proofErr w:type="spellEnd"/>
     </w:p>
     <w:p>
       <w:pPr>
@@ -94,298 +66,8 @@
         <w:ind w:left="567" w:firstLine="426"/>
         <w:jc w:val="both"/>
       </w:pPr>
-      <w:proofErr w:type="spellStart"/>
-      <w:r>
-        <w:t>Rancang</w:t>
-      </w:r>
-      <w:proofErr w:type="spellEnd"/>
-      <w:r>
-        <w:t xml:space="preserve"> </w:t>
-      </w:r>
-      <w:proofErr w:type="spellStart"/>
-      <w:r>
-        <w:t>Bangun</w:t>
-      </w:r>
-      <w:proofErr w:type="spellEnd"/>
-      <w:r>
-        <w:t xml:space="preserve"> Human Resource Information System </w:t>
-      </w:r>
-      <w:proofErr w:type="spellStart"/>
-      <w:r>
-        <w:t>pada</w:t>
-      </w:r>
-      <w:proofErr w:type="spellEnd"/>
-      <w:r>
-        <w:t xml:space="preserve"> </w:t>
-      </w:r>
-      <w:proofErr w:type="spellStart"/>
-      <w:r>
-        <w:t>Vinoti</w:t>
-      </w:r>
-      <w:proofErr w:type="spellEnd"/>
-      <w:r>
-        <w:t xml:space="preserve"> Living Group</w:t>
-      </w:r>
-      <w:r>
-        <w:t xml:space="preserve"> </w:t>
-      </w:r>
-      <w:proofErr w:type="spellStart"/>
-      <w:r>
-        <w:t>bertujuan</w:t>
-      </w:r>
-      <w:proofErr w:type="spellEnd"/>
-      <w:r>
-        <w:t xml:space="preserve"> </w:t>
-      </w:r>
-      <w:proofErr w:type="spellStart"/>
-      <w:r>
-        <w:t>untuk</w:t>
-      </w:r>
-      <w:proofErr w:type="spellEnd"/>
-      <w:r>
-        <w:t xml:space="preserve"> </w:t>
-      </w:r>
-      <w:proofErr w:type="spellStart"/>
-      <w:r>
-        <w:t>kemudahan</w:t>
-      </w:r>
-      <w:proofErr w:type="spellEnd"/>
-      <w:r>
-        <w:t xml:space="preserve"> </w:t>
-      </w:r>
-      <w:proofErr w:type="spellStart"/>
-      <w:r>
-        <w:t>dan</w:t>
-      </w:r>
-      <w:proofErr w:type="spellEnd"/>
-      <w:r>
-        <w:t xml:space="preserve"> </w:t>
-      </w:r>
-      <w:proofErr w:type="spellStart"/>
-      <w:r>
-        <w:t>efisiensi</w:t>
-      </w:r>
-      <w:proofErr w:type="spellEnd"/>
-      <w:r>
-        <w:t xml:space="preserve"> </w:t>
-      </w:r>
-      <w:proofErr w:type="spellStart"/>
-      <w:r>
-        <w:t>waktu</w:t>
-      </w:r>
-      <w:proofErr w:type="spellEnd"/>
-      <w:r>
-        <w:t xml:space="preserve"> </w:t>
-      </w:r>
-      <w:proofErr w:type="spellStart"/>
-      <w:r>
-        <w:t>dalam</w:t>
-      </w:r>
-      <w:proofErr w:type="spellEnd"/>
-      <w:r>
-        <w:t xml:space="preserve"> </w:t>
-      </w:r>
-      <w:proofErr w:type="spellStart"/>
-      <w:r>
-        <w:t>mengelola</w:t>
-      </w:r>
-      <w:proofErr w:type="spellEnd"/>
-      <w:r>
-        <w:t xml:space="preserve"> data </w:t>
-      </w:r>
-      <w:proofErr w:type="spellStart"/>
-      <w:r>
-        <w:t>pada</w:t>
-      </w:r>
-      <w:proofErr w:type="spellEnd"/>
-      <w:r>
-        <w:t xml:space="preserve"> </w:t>
-      </w:r>
-      <w:proofErr w:type="spellStart"/>
-      <w:r>
-        <w:t>divisi</w:t>
-      </w:r>
-      <w:proofErr w:type="spellEnd"/>
-      <w:r>
-        <w:t xml:space="preserve"> Human Resource Department </w:t>
-      </w:r>
-      <w:proofErr w:type="spellStart"/>
-      <w:r>
-        <w:t>serta</w:t>
-      </w:r>
-      <w:proofErr w:type="spellEnd"/>
-      <w:r>
-        <w:t xml:space="preserve"> </w:t>
-      </w:r>
-      <w:proofErr w:type="spellStart"/>
-      <w:r>
-        <w:t>dapat</w:t>
-      </w:r>
-      <w:proofErr w:type="spellEnd"/>
-      <w:r>
-        <w:t xml:space="preserve"> </w:t>
-      </w:r>
-      <w:proofErr w:type="spellStart"/>
-      <w:r>
-        <w:t>menyajikan</w:t>
-      </w:r>
-      <w:proofErr w:type="spellEnd"/>
-      <w:r>
-        <w:t xml:space="preserve"> </w:t>
-      </w:r>
-      <w:proofErr w:type="spellStart"/>
-      <w:r>
-        <w:t>laporan</w:t>
-      </w:r>
-      <w:proofErr w:type="spellEnd"/>
-      <w:r>
-        <w:t xml:space="preserve"> </w:t>
-      </w:r>
-      <w:proofErr w:type="spellStart"/>
-      <w:r>
-        <w:t>dengan</w:t>
-      </w:r>
-      <w:proofErr w:type="spellEnd"/>
-      <w:r>
-        <w:t xml:space="preserve"> </w:t>
-      </w:r>
-      <w:proofErr w:type="spellStart"/>
-      <w:r>
-        <w:t>waktu</w:t>
-      </w:r>
-      <w:proofErr w:type="spellEnd"/>
-      <w:r>
-        <w:t xml:space="preserve"> yang </w:t>
-      </w:r>
-      <w:proofErr w:type="spellStart"/>
-      <w:r>
-        <w:t>cepat</w:t>
-      </w:r>
-      <w:proofErr w:type="spellEnd"/>
-      <w:r>
-        <w:t xml:space="preserve">, </w:t>
-      </w:r>
-      <w:proofErr w:type="spellStart"/>
-      <w:r>
-        <w:t>tepat</w:t>
-      </w:r>
-      <w:proofErr w:type="spellEnd"/>
-      <w:r>
-        <w:t xml:space="preserve"> </w:t>
-      </w:r>
-      <w:proofErr w:type="spellStart"/>
-      <w:r>
-        <w:t>dan</w:t>
-      </w:r>
-      <w:proofErr w:type="spellEnd"/>
-      <w:r>
-        <w:t xml:space="preserve"> </w:t>
-      </w:r>
-      <w:proofErr w:type="spellStart"/>
-      <w:r>
-        <w:t>relevan</w:t>
-      </w:r>
-      <w:proofErr w:type="spellEnd"/>
-      <w:r>
-        <w:t>.</w:t>
-      </w:r>
-      <w:r>
-        <w:t xml:space="preserve"> </w:t>
-      </w:r>
-    </w:p>
-    <w:p>
-      <w:pPr>
-        <w:spacing w:after="0" w:line="360" w:lineRule="auto"/>
-        <w:ind w:left="567" w:firstLine="426"/>
-        <w:jc w:val="both"/>
-      </w:pPr>
-      <w:proofErr w:type="spellStart"/>
-      <w:r>
-        <w:t>Aplikasi</w:t>
-      </w:r>
-      <w:proofErr w:type="spellEnd"/>
-      <w:r>
-        <w:t xml:space="preserve"> </w:t>
-      </w:r>
-      <w:proofErr w:type="spellStart"/>
-      <w:r>
-        <w:t>diharapkan</w:t>
-      </w:r>
-      <w:proofErr w:type="spellEnd"/>
-      <w:r>
-        <w:t xml:space="preserve"> bias </w:t>
-      </w:r>
-      <w:proofErr w:type="spellStart"/>
-      <w:r>
-        <w:t>menjadi</w:t>
-      </w:r>
-      <w:proofErr w:type="spellEnd"/>
-      <w:r>
-        <w:t xml:space="preserve"> media </w:t>
-      </w:r>
-      <w:proofErr w:type="spellStart"/>
-      <w:r>
-        <w:t>yangd</w:t>
-      </w:r>
-      <w:proofErr w:type="spellEnd"/>
-      <w:r>
-        <w:t xml:space="preserve"> </w:t>
-      </w:r>
-      <w:proofErr w:type="spellStart"/>
-      <w:r>
-        <w:t>apat</w:t>
-      </w:r>
-      <w:proofErr w:type="spellEnd"/>
-      <w:r>
-        <w:t xml:space="preserve"> </w:t>
-      </w:r>
-      <w:proofErr w:type="spellStart"/>
-      <w:r>
-        <w:t>memberikan</w:t>
-      </w:r>
-      <w:proofErr w:type="spellEnd"/>
-      <w:r>
-        <w:t xml:space="preserve"> </w:t>
-      </w:r>
-      <w:proofErr w:type="spellStart"/>
-      <w:r>
-        <w:t>solusi</w:t>
-      </w:r>
-      <w:proofErr w:type="spellEnd"/>
-      <w:r>
-        <w:t xml:space="preserve"> </w:t>
-      </w:r>
-      <w:proofErr w:type="spellStart"/>
-      <w:r>
-        <w:t>dan</w:t>
-      </w:r>
-      <w:proofErr w:type="spellEnd"/>
-      <w:r>
-        <w:t xml:space="preserve"> </w:t>
-      </w:r>
-      <w:proofErr w:type="spellStart"/>
-      <w:r>
-        <w:t>manfaat</w:t>
-      </w:r>
-      <w:proofErr w:type="spellEnd"/>
-      <w:r>
-        <w:t xml:space="preserve"> </w:t>
-      </w:r>
-      <w:proofErr w:type="spellStart"/>
-      <w:r>
-        <w:t>bagi</w:t>
-      </w:r>
-      <w:proofErr w:type="spellEnd"/>
-      <w:r>
-        <w:t xml:space="preserve"> </w:t>
-      </w:r>
-      <w:proofErr w:type="spellStart"/>
-      <w:r>
-        <w:t>penggunanya</w:t>
-      </w:r>
-      <w:proofErr w:type="spellEnd"/>
-      <w:r>
-        <w:t>.</w:t>
+      <w:r>
+        <w:t>Aplikasi diharapkan bias menjadi media yangd apat memberikan solusi dan manfaat bagi penggunanya.</w:t>
       </w:r>
     </w:p>
     <w:p>
@@ -408,55 +90,29 @@
           <w:b/>
         </w:rPr>
       </w:pPr>
-      <w:proofErr w:type="spellStart"/>
       <w:r>
         <w:rPr>
           <w:b/>
         </w:rPr>
-        <w:t>Perancangan</w:t>
-      </w:r>
-      <w:proofErr w:type="spellEnd"/>
-      <w:r>
-        <w:rPr>
-          <w:b/>
-        </w:rPr>
+        <w:t>Perancangan Makro</w:t>
+      </w:r>
+    </w:p>
+    <w:p>
+      <w:pPr>
+        <w:pStyle w:val="ListParagraph"/>
+        <w:spacing w:after="0" w:line="360" w:lineRule="auto"/>
+        <w:ind w:left="567"/>
+        <w:jc w:val="both"/>
+      </w:pPr>
+      <w:r>
+        <w:t xml:space="preserve">5.2.1. </w:t>
+      </w:r>
+      <w:r>
+        <w:t>Perancangan Makro</w:t>
+      </w:r>
+      <w:r>
         <w:t xml:space="preserve"> </w:t>
       </w:r>
-      <w:proofErr w:type="spellStart"/>
-      <w:r>
-        <w:rPr>
-          <w:b/>
-        </w:rPr>
-        <w:t>Makro</w:t>
-      </w:r>
-      <w:proofErr w:type="spellEnd"/>
-    </w:p>
-    <w:p>
-      <w:pPr>
-        <w:pStyle w:val="ListParagraph"/>
-        <w:spacing w:after="0" w:line="360" w:lineRule="auto"/>
-        <w:ind w:left="567"/>
-        <w:jc w:val="both"/>
-      </w:pPr>
-      <w:r>
-        <w:t xml:space="preserve">5.2.1. </w:t>
-      </w:r>
-      <w:proofErr w:type="spellStart"/>
-      <w:r>
-        <w:t>Perancangan</w:t>
-      </w:r>
-      <w:proofErr w:type="spellEnd"/>
-      <w:r>
-        <w:t xml:space="preserve"> </w:t>
-      </w:r>
-      <w:proofErr w:type="spellStart"/>
-      <w:r>
-        <w:t>Makro</w:t>
-      </w:r>
-      <w:proofErr w:type="spellEnd"/>
-      <w:r>
-        <w:t xml:space="preserve"> </w:t>
-      </w:r>
     </w:p>
     <w:p>
       <w:pPr>
@@ -465,127 +121,26 @@
         <w:ind w:left="1218" w:firstLine="483"/>
         <w:jc w:val="both"/>
       </w:pPr>
-      <w:proofErr w:type="spellStart"/>
-      <w:r>
-        <w:t>Perancangan</w:t>
-      </w:r>
-      <w:proofErr w:type="spellEnd"/>
-      <w:r>
-        <w:t xml:space="preserve"> </w:t>
-      </w:r>
-      <w:proofErr w:type="spellStart"/>
-      <w:r>
-        <w:t>makro</w:t>
-      </w:r>
-      <w:proofErr w:type="spellEnd"/>
-      <w:r>
-        <w:t xml:space="preserve"> </w:t>
-      </w:r>
-      <w:proofErr w:type="spellStart"/>
-      <w:r>
-        <w:t>untuk</w:t>
-      </w:r>
-      <w:proofErr w:type="spellEnd"/>
-      <w:r>
-        <w:t xml:space="preserve"> </w:t>
-      </w:r>
-      <w:proofErr w:type="spellStart"/>
-      <w:r>
-        <w:t>aplikasi</w:t>
-      </w:r>
-      <w:proofErr w:type="spellEnd"/>
-      <w:r>
-        <w:t xml:space="preserve"> </w:t>
-      </w:r>
-      <w:proofErr w:type="spellStart"/>
-      <w:r>
-        <w:t>ini</w:t>
-      </w:r>
-      <w:proofErr w:type="spellEnd"/>
-      <w:r>
-        <w:t xml:space="preserve"> </w:t>
-      </w:r>
-      <w:proofErr w:type="spellStart"/>
-      <w:r>
-        <w:t>menggunakan</w:t>
-      </w:r>
-      <w:proofErr w:type="spellEnd"/>
-      <w:r>
-        <w:t xml:space="preserve"> UML (</w:t>
-      </w:r>
-      <w:proofErr w:type="spellStart"/>
+      <w:r>
+        <w:t>Perancangan makro untuk aplikasi ini menggunakan UML (</w:t>
+      </w:r>
       <w:r>
         <w:rPr>
           <w:i/>
         </w:rPr>
-        <w:t>Unfield</w:t>
-      </w:r>
-      <w:proofErr w:type="spellEnd"/>
-      <w:r>
-        <w:rPr>
-          <w:i/>
-        </w:rPr>
-        <w:t xml:space="preserve"> Modeling Language</w:t>
-      </w:r>
-      <w:r>
-        <w:t xml:space="preserve">) </w:t>
-      </w:r>
-      <w:proofErr w:type="spellStart"/>
-      <w:r>
-        <w:t>dengan</w:t>
-      </w:r>
-      <w:proofErr w:type="spellEnd"/>
-      <w:r>
-        <w:t xml:space="preserve"> </w:t>
-      </w:r>
-      <w:proofErr w:type="spellStart"/>
-      <w:r>
-        <w:t>menggunakan</w:t>
-      </w:r>
-      <w:proofErr w:type="spellEnd"/>
-      <w:r>
-        <w:t xml:space="preserve"> </w:t>
+        <w:t>Unfield Modeling Language</w:t>
+      </w:r>
+      <w:r>
+        <w:t xml:space="preserve">) dengan menggunakan </w:t>
       </w:r>
       <w:r>
         <w:t>Use Case</w:t>
       </w:r>
       <w:r>
-        <w:t xml:space="preserve">, Activity </w:t>
-      </w:r>
-      <w:proofErr w:type="spellStart"/>
-      <w:r>
-        <w:t>dan</w:t>
-      </w:r>
-      <w:proofErr w:type="spellEnd"/>
-      <w:r>
-        <w:t xml:space="preserve"> Sequence </w:t>
-      </w:r>
-      <w:r>
-        <w:t xml:space="preserve">diagram </w:t>
-      </w:r>
-      <w:proofErr w:type="spellStart"/>
-      <w:r>
-        <w:t>atas</w:t>
-      </w:r>
-      <w:proofErr w:type="spellEnd"/>
-      <w:r>
-        <w:t xml:space="preserve"> </w:t>
-      </w:r>
-      <w:proofErr w:type="spellStart"/>
-      <w:r>
-        <w:t>proses</w:t>
-      </w:r>
-      <w:proofErr w:type="spellEnd"/>
-      <w:r>
-        <w:t xml:space="preserve"> yang </w:t>
-      </w:r>
-      <w:proofErr w:type="spellStart"/>
-      <w:r>
-        <w:t>diusulkan</w:t>
-      </w:r>
-      <w:proofErr w:type="spellEnd"/>
-      <w:r>
-        <w:t xml:space="preserve">. </w:t>
+        <w:t xml:space="preserve">, Activity dan Sequence </w:t>
+      </w:r>
+      <w:r>
+        <w:t xml:space="preserve">diagram atas proses yang diusulkan. </w:t>
       </w:r>
     </w:p>
     <w:p>
@@ -723,22 +278,12 @@
                       <w:sz w:val="22"/>
                     </w:rPr>
                   </w:pPr>
-                  <w:proofErr w:type="spellStart"/>
-                  <w:proofErr w:type="gramStart"/>
-                  <w:r>
-                    <w:rPr>
-                      <w:i/>
-                      <w:sz w:val="22"/>
-                    </w:rPr>
-                    <w:t>Gambar</w:t>
-                  </w:r>
-                  <w:proofErr w:type="spellEnd"/>
-                  <w:r>
-                    <w:rPr>
-                      <w:i/>
-                      <w:sz w:val="22"/>
-                    </w:rPr>
-                    <w:t xml:space="preserve"> </w:t>
+                  <w:r>
+                    <w:rPr>
+                      <w:i/>
+                      <w:sz w:val="22"/>
+                    </w:rPr>
+                    <w:t xml:space="preserve">Gambar </w:t>
                   </w:r>
                   <w:r>
                     <w:rPr>
@@ -752,15 +297,7 @@
                       <w:i/>
                       <w:sz w:val="22"/>
                     </w:rPr>
-                    <w:t>.</w:t>
-                  </w:r>
-                  <w:proofErr w:type="gramEnd"/>
-                  <w:r>
-                    <w:rPr>
-                      <w:i/>
-                      <w:sz w:val="22"/>
-                    </w:rPr>
-                    <w:t xml:space="preserve"> </w:t>
+                    <w:t xml:space="preserve">. </w:t>
                   </w:r>
                   <w:r>
                     <w:rPr>
@@ -990,22 +527,12 @@
                       <w:sz w:val="22"/>
                     </w:rPr>
                   </w:pPr>
-                  <w:proofErr w:type="spellStart"/>
-                  <w:proofErr w:type="gramStart"/>
-                  <w:r>
-                    <w:rPr>
-                      <w:i/>
-                      <w:sz w:val="22"/>
-                    </w:rPr>
-                    <w:t>Gambar</w:t>
-                  </w:r>
-                  <w:proofErr w:type="spellEnd"/>
-                  <w:r>
-                    <w:rPr>
-                      <w:i/>
-                      <w:sz w:val="22"/>
-                    </w:rPr>
-                    <w:t xml:space="preserve"> </w:t>
+                  <w:r>
+                    <w:rPr>
+                      <w:i/>
+                      <w:sz w:val="22"/>
+                    </w:rPr>
+                    <w:t xml:space="preserve">Gambar </w:t>
                   </w:r>
                   <w:r>
                     <w:rPr>
@@ -1019,15 +546,7 @@
                       <w:i/>
                       <w:sz w:val="22"/>
                     </w:rPr>
-                    <w:t>.</w:t>
-                  </w:r>
-                  <w:proofErr w:type="gramEnd"/>
-                  <w:r>
-                    <w:rPr>
-                      <w:i/>
-                      <w:sz w:val="22"/>
-                    </w:rPr>
-                    <w:t xml:space="preserve"> </w:t>
+                    <w:t xml:space="preserve">. </w:t>
                   </w:r>
                   <w:r>
                     <w:rPr>
@@ -1036,7 +555,6 @@
                     </w:rPr>
                     <w:t xml:space="preserve">Activity Diagram </w:t>
                   </w:r>
-                  <w:proofErr w:type="gramStart"/>
                   <w:r>
                     <w:rPr>
                       <w:i/>
@@ -1049,18 +567,8 @@
                       <w:i/>
                       <w:sz w:val="22"/>
                     </w:rPr>
-                    <w:t xml:space="preserve"> </w:t>
-                  </w:r>
-                  <w:proofErr w:type="spellStart"/>
-                  <w:r>
-                    <w:rPr>
-                      <w:i/>
-                      <w:sz w:val="22"/>
-                    </w:rPr>
-                    <w:t>Lembur</w:t>
-                  </w:r>
-                  <w:proofErr w:type="spellEnd"/>
-                  <w:proofErr w:type="gramEnd"/>
+                    <w:t xml:space="preserve"> Lembur</w:t>
+                  </w:r>
                 </w:p>
               </w:txbxContent>
             </v:textbox>
@@ -1083,22 +591,12 @@
                       <w:sz w:val="22"/>
                     </w:rPr>
                   </w:pPr>
-                  <w:proofErr w:type="spellStart"/>
-                  <w:proofErr w:type="gramStart"/>
-                  <w:r>
-                    <w:rPr>
-                      <w:i/>
-                      <w:sz w:val="22"/>
-                    </w:rPr>
-                    <w:t>Gambar</w:t>
-                  </w:r>
-                  <w:proofErr w:type="spellEnd"/>
-                  <w:r>
-                    <w:rPr>
-                      <w:i/>
-                      <w:sz w:val="22"/>
-                    </w:rPr>
-                    <w:t xml:space="preserve"> </w:t>
+                  <w:r>
+                    <w:rPr>
+                      <w:i/>
+                      <w:sz w:val="22"/>
+                    </w:rPr>
+                    <w:t xml:space="preserve">Gambar </w:t>
                   </w:r>
                   <w:r>
                     <w:rPr>
@@ -1112,48 +610,15 @@
                       <w:i/>
                       <w:sz w:val="22"/>
                     </w:rPr>
-                    <w:t>.</w:t>
-                  </w:r>
-                  <w:proofErr w:type="gramEnd"/>
-                  <w:r>
-                    <w:rPr>
-                      <w:i/>
-                      <w:sz w:val="22"/>
-                    </w:rPr>
-                    <w:t xml:space="preserve"> </w:t>
-                  </w:r>
-                  <w:r>
-                    <w:rPr>
-                      <w:i/>
-                      <w:sz w:val="22"/>
-                    </w:rPr>
-                    <w:t xml:space="preserve">Activity Diagram </w:t>
-                  </w:r>
-                  <w:proofErr w:type="spellStart"/>
-                  <w:r>
-                    <w:rPr>
-                      <w:i/>
-                      <w:sz w:val="22"/>
-                    </w:rPr>
-                    <w:t>Pengajuan</w:t>
-                  </w:r>
-                  <w:proofErr w:type="spellEnd"/>
-                  <w:r>
-                    <w:rPr>
-                      <w:i/>
-                      <w:sz w:val="22"/>
-                    </w:rPr>
-                    <w:t xml:space="preserve"> </w:t>
-                  </w:r>
-                  <w:proofErr w:type="spellStart"/>
-                  <w:r>
-                    <w:rPr>
-                      <w:i/>
-                      <w:sz w:val="22"/>
-                    </w:rPr>
-                    <w:t>Lembur</w:t>
-                  </w:r>
-                  <w:proofErr w:type="spellEnd"/>
+                    <w:t xml:space="preserve">. </w:t>
+                  </w:r>
+                  <w:r>
+                    <w:rPr>
+                      <w:i/>
+                      <w:sz w:val="22"/>
+                    </w:rPr>
+                    <w:t>Activity Diagram Pengajuan Lembur</w:t>
+                  </w:r>
                 </w:p>
               </w:txbxContent>
             </v:textbox>
@@ -1573,22 +1038,12 @@
                       <w:sz w:val="22"/>
                     </w:rPr>
                   </w:pPr>
-                  <w:proofErr w:type="spellStart"/>
-                  <w:proofErr w:type="gramStart"/>
-                  <w:r>
-                    <w:rPr>
-                      <w:i/>
-                      <w:sz w:val="22"/>
-                    </w:rPr>
-                    <w:t>Gambar</w:t>
-                  </w:r>
-                  <w:proofErr w:type="spellEnd"/>
-                  <w:r>
-                    <w:rPr>
-                      <w:i/>
-                      <w:sz w:val="22"/>
-                    </w:rPr>
-                    <w:t xml:space="preserve"> </w:t>
+                  <w:r>
+                    <w:rPr>
+                      <w:i/>
+                      <w:sz w:val="22"/>
+                    </w:rPr>
+                    <w:t xml:space="preserve">Gambar </w:t>
                   </w:r>
                   <w:r>
                     <w:rPr>
@@ -1602,38 +1057,14 @@
                       <w:i/>
                       <w:sz w:val="22"/>
                     </w:rPr>
-                    <w:t>.</w:t>
-                  </w:r>
-                  <w:proofErr w:type="gramEnd"/>
-                  <w:r>
-                    <w:rPr>
-                      <w:i/>
-                      <w:sz w:val="22"/>
-                    </w:rPr>
-                    <w:t xml:space="preserve"> </w:t>
-                  </w:r>
-                  <w:r>
-                    <w:rPr>
-                      <w:i/>
-                      <w:sz w:val="22"/>
-                    </w:rPr>
-                    <w:t xml:space="preserve">Activity Diagram </w:t>
-                  </w:r>
-                  <w:proofErr w:type="spellStart"/>
-                  <w:r>
-                    <w:rPr>
-                      <w:i/>
-                      <w:sz w:val="22"/>
-                    </w:rPr>
-                    <w:t>Ekstraksi</w:t>
-                  </w:r>
-                  <w:proofErr w:type="spellEnd"/>
-                  <w:r>
-                    <w:rPr>
-                      <w:i/>
-                      <w:sz w:val="22"/>
-                    </w:rPr>
-                    <w:t xml:space="preserve"> Data</w:t>
+                    <w:t xml:space="preserve">. </w:t>
+                  </w:r>
+                  <w:r>
+                    <w:rPr>
+                      <w:i/>
+                      <w:sz w:val="22"/>
+                    </w:rPr>
+                    <w:t>Activity Diagram Ekstraksi Data</w:t>
                   </w:r>
                 </w:p>
               </w:txbxContent>
@@ -1983,22 +1414,12 @@
                       <w:sz w:val="22"/>
                     </w:rPr>
                   </w:pPr>
-                  <w:proofErr w:type="spellStart"/>
-                  <w:proofErr w:type="gramStart"/>
-                  <w:r>
-                    <w:rPr>
-                      <w:i/>
-                      <w:sz w:val="22"/>
-                    </w:rPr>
-                    <w:t>Gambar</w:t>
-                  </w:r>
-                  <w:proofErr w:type="spellEnd"/>
-                  <w:r>
-                    <w:rPr>
-                      <w:i/>
-                      <w:sz w:val="22"/>
-                    </w:rPr>
-                    <w:t xml:space="preserve"> </w:t>
+                  <w:r>
+                    <w:rPr>
+                      <w:i/>
+                      <w:sz w:val="22"/>
+                    </w:rPr>
+                    <w:t xml:space="preserve">Gambar </w:t>
                   </w:r>
                   <w:r>
                     <w:rPr>
@@ -2012,41 +1433,15 @@
                       <w:i/>
                       <w:sz w:val="22"/>
                     </w:rPr>
-                    <w:t>.</w:t>
-                  </w:r>
-                  <w:proofErr w:type="gramEnd"/>
-                  <w:r>
-                    <w:rPr>
-                      <w:i/>
-                      <w:sz w:val="22"/>
-                    </w:rPr>
-                    <w:t xml:space="preserve"> </w:t>
-                  </w:r>
-                  <w:proofErr w:type="spellStart"/>
-                  <w:r>
-                    <w:rPr>
-                      <w:i/>
-                      <w:sz w:val="22"/>
-                    </w:rPr>
-                    <w:t>Squence</w:t>
-                  </w:r>
-                  <w:proofErr w:type="spellEnd"/>
-                  <w:r>
-                    <w:rPr>
-                      <w:i/>
-                      <w:sz w:val="22"/>
-                    </w:rPr>
-                    <w:t xml:space="preserve"> Diagram </w:t>
-                  </w:r>
-                  <w:proofErr w:type="spellStart"/>
-                  <w:r>
-                    <w:rPr>
-                      <w:i/>
-                      <w:sz w:val="22"/>
-                    </w:rPr>
-                    <w:t>Absensi</w:t>
-                  </w:r>
-                  <w:proofErr w:type="spellEnd"/>
+                    <w:t xml:space="preserve">. </w:t>
+                  </w:r>
+                  <w:r>
+                    <w:rPr>
+                      <w:i/>
+                      <w:sz w:val="22"/>
+                    </w:rPr>
+                    <w:t>Squence Diagram Absensi</w:t>
+                  </w:r>
                 </w:p>
               </w:txbxContent>
             </v:textbox>
@@ -2066,21 +1461,8 @@
       </w:pPr>
       <w:r>
         <w:lastRenderedPageBreak/>
-        <w:t xml:space="preserve">5.2.2. </w:t>
-      </w:r>
-      <w:proofErr w:type="spellStart"/>
-      <w:r>
-        <w:t>Perencanaan</w:t>
-      </w:r>
-      <w:proofErr w:type="spellEnd"/>
-      <w:r>
-        <w:t xml:space="preserve"> Input Dialog </w:t>
-      </w:r>
-      <w:proofErr w:type="spellStart"/>
-      <w:r>
-        <w:t>Layar</w:t>
-      </w:r>
-      <w:proofErr w:type="spellEnd"/>
+        <w:t>5.2.2. Perencanaan Input Dialog Layar</w:t>
+      </w:r>
     </w:p>
     <w:p>
       <w:pPr>
@@ -2201,22 +1583,12 @@
                       <w:sz w:val="22"/>
                     </w:rPr>
                   </w:pPr>
-                  <w:proofErr w:type="spellStart"/>
-                  <w:proofErr w:type="gramStart"/>
-                  <w:r>
-                    <w:rPr>
-                      <w:i/>
-                      <w:sz w:val="22"/>
-                    </w:rPr>
-                    <w:t>Gambar</w:t>
-                  </w:r>
-                  <w:proofErr w:type="spellEnd"/>
-                  <w:r>
-                    <w:rPr>
-                      <w:i/>
-                      <w:sz w:val="22"/>
-                    </w:rPr>
-                    <w:t xml:space="preserve"> </w:t>
+                  <w:r>
+                    <w:rPr>
+                      <w:i/>
+                      <w:sz w:val="22"/>
+                    </w:rPr>
+                    <w:t xml:space="preserve">Gambar </w:t>
                   </w:r>
                   <w:r>
                     <w:rPr>
@@ -2230,31 +1602,7 @@
                       <w:i/>
                       <w:sz w:val="22"/>
                     </w:rPr>
-                    <w:t>.</w:t>
-                  </w:r>
-                  <w:proofErr w:type="gramEnd"/>
-                  <w:r>
-                    <w:rPr>
-                      <w:i/>
-                      <w:sz w:val="22"/>
-                    </w:rPr>
-                    <w:t xml:space="preserve"> </w:t>
-                  </w:r>
-                  <w:proofErr w:type="spellStart"/>
-                  <w:r>
-                    <w:rPr>
-                      <w:i/>
-                      <w:sz w:val="22"/>
-                    </w:rPr>
-                    <w:t>Halaman</w:t>
-                  </w:r>
-                  <w:proofErr w:type="spellEnd"/>
-                  <w:r>
-                    <w:rPr>
-                      <w:i/>
-                      <w:sz w:val="22"/>
-                    </w:rPr>
-                    <w:t xml:space="preserve"> Login</w:t>
+                    <w:t>. Halaman Login</w:t>
                   </w:r>
                 </w:p>
               </w:txbxContent>
@@ -2335,23 +1683,7 @@
         </w:drawing>
       </w:r>
       <w:r>
-        <w:t xml:space="preserve">Dashboard </w:t>
-      </w:r>
-      <w:proofErr w:type="spellStart"/>
-      <w:r>
-        <w:t>Halaman</w:t>
-      </w:r>
-      <w:proofErr w:type="spellEnd"/>
-      <w:r>
-        <w:t xml:space="preserve"> </w:t>
-      </w:r>
-      <w:proofErr w:type="spellStart"/>
-      <w:r>
-        <w:t>Utama</w:t>
-      </w:r>
-      <w:proofErr w:type="spellEnd"/>
-      <w:r>
-        <w:t xml:space="preserve"> </w:t>
+        <w:t xml:space="preserve">Dashboard Halaman Utama </w:t>
       </w:r>
     </w:p>
     <w:p>
@@ -2384,22 +1716,12 @@
                       <w:sz w:val="22"/>
                     </w:rPr>
                   </w:pPr>
-                  <w:proofErr w:type="spellStart"/>
-                  <w:proofErr w:type="gramStart"/>
-                  <w:r>
-                    <w:rPr>
-                      <w:i/>
-                      <w:sz w:val="22"/>
-                    </w:rPr>
-                    <w:t>Gambar</w:t>
-                  </w:r>
-                  <w:proofErr w:type="spellEnd"/>
-                  <w:r>
-                    <w:rPr>
-                      <w:i/>
-                      <w:sz w:val="22"/>
-                    </w:rPr>
-                    <w:t xml:space="preserve"> </w:t>
+                  <w:r>
+                    <w:rPr>
+                      <w:i/>
+                      <w:sz w:val="22"/>
+                    </w:rPr>
+                    <w:t xml:space="preserve">Gambar </w:t>
                   </w:r>
                   <w:r>
                     <w:rPr>
@@ -2413,31 +1735,7 @@
                       <w:i/>
                       <w:sz w:val="22"/>
                     </w:rPr>
-                    <w:t>.</w:t>
-                  </w:r>
-                  <w:proofErr w:type="gramEnd"/>
-                  <w:r>
-                    <w:rPr>
-                      <w:i/>
-                      <w:sz w:val="22"/>
-                    </w:rPr>
-                    <w:t xml:space="preserve"> </w:t>
-                  </w:r>
-                  <w:proofErr w:type="spellStart"/>
-                  <w:r>
-                    <w:rPr>
-                      <w:i/>
-                      <w:sz w:val="22"/>
-                    </w:rPr>
-                    <w:t>Halaman</w:t>
-                  </w:r>
-                  <w:proofErr w:type="spellEnd"/>
-                  <w:r>
-                    <w:rPr>
-                      <w:i/>
-                      <w:sz w:val="22"/>
-                    </w:rPr>
-                    <w:t xml:space="preserve"> </w:t>
+                    <w:t xml:space="preserve">. Halaman </w:t>
                   </w:r>
                   <w:r>
                     <w:rPr>
@@ -2516,19 +1814,9 @@
           </wp:anchor>
         </w:drawing>
       </w:r>
-      <w:proofErr w:type="spellStart"/>
-      <w:r>
-        <w:t>Pengajuan</w:t>
-      </w:r>
-      <w:proofErr w:type="spellEnd"/>
-      <w:r>
-        <w:t xml:space="preserve"> </w:t>
-      </w:r>
-      <w:proofErr w:type="spellStart"/>
-      <w:r>
-        <w:t>Lembur</w:t>
-      </w:r>
-      <w:proofErr w:type="spellEnd"/>
+      <w:r>
+        <w:t>Pengajuan Lembur</w:t>
+      </w:r>
     </w:p>
     <w:p/>
     <w:p/>
@@ -2555,22 +1843,12 @@
                       <w:sz w:val="22"/>
                     </w:rPr>
                   </w:pPr>
-                  <w:proofErr w:type="spellStart"/>
-                  <w:proofErr w:type="gramStart"/>
-                  <w:r>
-                    <w:rPr>
-                      <w:i/>
-                      <w:sz w:val="22"/>
-                    </w:rPr>
-                    <w:t>Gambar</w:t>
-                  </w:r>
-                  <w:proofErr w:type="spellEnd"/>
-                  <w:r>
-                    <w:rPr>
-                      <w:i/>
-                      <w:sz w:val="22"/>
-                    </w:rPr>
-                    <w:t xml:space="preserve"> </w:t>
+                  <w:r>
+                    <w:rPr>
+                      <w:i/>
+                      <w:sz w:val="22"/>
+                    </w:rPr>
+                    <w:t xml:space="preserve">Gambar </w:t>
                   </w:r>
                   <w:r>
                     <w:rPr>
@@ -2584,57 +1862,15 @@
                       <w:i/>
                       <w:sz w:val="22"/>
                     </w:rPr>
-                    <w:t>.</w:t>
-                  </w:r>
-                  <w:proofErr w:type="gramEnd"/>
-                  <w:r>
-                    <w:rPr>
-                      <w:i/>
-                      <w:sz w:val="22"/>
-                    </w:rPr>
-                    <w:t xml:space="preserve"> </w:t>
-                  </w:r>
-                  <w:proofErr w:type="spellStart"/>
-                  <w:r>
-                    <w:rPr>
-                      <w:i/>
-                      <w:sz w:val="22"/>
-                    </w:rPr>
-                    <w:t>Halaman</w:t>
-                  </w:r>
-                  <w:proofErr w:type="spellEnd"/>
-                  <w:r>
-                    <w:rPr>
-                      <w:i/>
-                      <w:sz w:val="22"/>
-                    </w:rPr>
-                    <w:t xml:space="preserve"> </w:t>
-                  </w:r>
-                  <w:proofErr w:type="spellStart"/>
-                  <w:r>
-                    <w:rPr>
-                      <w:i/>
-                      <w:sz w:val="22"/>
-                    </w:rPr>
-                    <w:t>Surat</w:t>
-                  </w:r>
-                  <w:proofErr w:type="spellEnd"/>
-                  <w:r>
-                    <w:rPr>
-                      <w:i/>
-                      <w:sz w:val="22"/>
-                    </w:rPr>
-                    <w:t xml:space="preserve"> </w:t>
-                  </w:r>
-                  <w:proofErr w:type="spellStart"/>
-                  <w:r>
-                    <w:rPr>
-                      <w:i/>
-                      <w:sz w:val="22"/>
-                    </w:rPr>
-                    <w:t>Jalan</w:t>
-                  </w:r>
-                  <w:proofErr w:type="spellEnd"/>
+                    <w:t xml:space="preserve">. Halaman </w:t>
+                  </w:r>
+                  <w:r>
+                    <w:rPr>
+                      <w:i/>
+                      <w:sz w:val="22"/>
+                    </w:rPr>
+                    <w:t>Surat Jalan</w:t>
+                  </w:r>
                 </w:p>
               </w:txbxContent>
             </v:textbox>
@@ -2657,22 +1893,12 @@
                       <w:sz w:val="22"/>
                     </w:rPr>
                   </w:pPr>
-                  <w:proofErr w:type="spellStart"/>
-                  <w:proofErr w:type="gramStart"/>
-                  <w:r>
-                    <w:rPr>
-                      <w:i/>
-                      <w:sz w:val="22"/>
-                    </w:rPr>
-                    <w:t>Gambar</w:t>
-                  </w:r>
-                  <w:proofErr w:type="spellEnd"/>
-                  <w:r>
-                    <w:rPr>
-                      <w:i/>
-                      <w:sz w:val="22"/>
-                    </w:rPr>
-                    <w:t xml:space="preserve"> </w:t>
+                  <w:r>
+                    <w:rPr>
+                      <w:i/>
+                      <w:sz w:val="22"/>
+                    </w:rPr>
+                    <w:t xml:space="preserve">Gambar </w:t>
                   </w:r>
                   <w:r>
                     <w:rPr>
@@ -2686,33 +1912,8 @@
                       <w:i/>
                       <w:sz w:val="22"/>
                     </w:rPr>
-                    <w:t>.</w:t>
-                  </w:r>
-                  <w:proofErr w:type="gramEnd"/>
-                  <w:r>
-                    <w:rPr>
-                      <w:i/>
-                      <w:sz w:val="22"/>
-                    </w:rPr>
-                    <w:t xml:space="preserve"> </w:t>
-                  </w:r>
-                  <w:proofErr w:type="spellStart"/>
-                  <w:r>
-                    <w:rPr>
-                      <w:i/>
-                      <w:sz w:val="22"/>
-                    </w:rPr>
-                    <w:t>Halaman</w:t>
-                  </w:r>
-                  <w:proofErr w:type="spellEnd"/>
-                  <w:r>
-                    <w:rPr>
-                      <w:i/>
-                      <w:sz w:val="22"/>
-                    </w:rPr>
-                    <w:t xml:space="preserve"> </w:t>
-                  </w:r>
-                  <w:proofErr w:type="spellStart"/>
+                    <w:t xml:space="preserve">. Halaman </w:t>
+                  </w:r>
                   <w:r>
                     <w:rPr>
                       <w:i/>
@@ -2720,7 +1921,6 @@
                     </w:rPr>
                     <w:t>Lembur</w:t>
                   </w:r>
-                  <w:proofErr w:type="spellEnd"/>
                 </w:p>
               </w:txbxContent>
             </v:textbox>
@@ -2791,21 +1991,8 @@
           </wp:anchor>
         </w:drawing>
       </w:r>
-      <w:proofErr w:type="spellStart"/>
-      <w:r>
-        <w:t>Surat</w:t>
-      </w:r>
-      <w:proofErr w:type="spellEnd"/>
-      <w:r>
-        <w:t xml:space="preserve"> </w:t>
-      </w:r>
-      <w:proofErr w:type="spellStart"/>
-      <w:r>
-        <w:t>Jalan</w:t>
-      </w:r>
-      <w:proofErr w:type="spellEnd"/>
-      <w:r>
-        <w:t xml:space="preserve"> </w:t>
+      <w:r>
+        <w:t xml:space="preserve">Surat Jalan </w:t>
       </w:r>
     </w:p>
     <w:p>
@@ -2834,15 +2021,7 @@
       </w:pPr>
       <w:r>
         <w:lastRenderedPageBreak/>
-        <w:t xml:space="preserve">5.2.3. </w:t>
-      </w:r>
-      <w:proofErr w:type="spellStart"/>
-      <w:r>
-        <w:t>Perencanaan</w:t>
-      </w:r>
-      <w:proofErr w:type="spellEnd"/>
-      <w:r>
-        <w:t xml:space="preserve"> Output</w:t>
+        <w:t>5.2.3. Perencanaan Output</w:t>
       </w:r>
     </w:p>
     <w:p>
@@ -2853,23 +2032,7 @@
         <w:jc w:val="both"/>
       </w:pPr>
       <w:r>
-        <w:t xml:space="preserve">Report </w:t>
-      </w:r>
-      <w:proofErr w:type="spellStart"/>
-      <w:r>
-        <w:t>Lembur</w:t>
-      </w:r>
-      <w:proofErr w:type="spellEnd"/>
-      <w:r>
-        <w:t xml:space="preserve"> </w:t>
-      </w:r>
-      <w:proofErr w:type="spellStart"/>
-      <w:r>
-        <w:t>Karyawan</w:t>
-      </w:r>
-      <w:proofErr w:type="spellEnd"/>
-      <w:r>
-        <w:t xml:space="preserve"> </w:t>
+        <w:t xml:space="preserve">Report Lembur Karyawan </w:t>
       </w:r>
     </w:p>
     <w:p>
@@ -2966,22 +2129,12 @@
                       <w:sz w:val="22"/>
                     </w:rPr>
                   </w:pPr>
-                  <w:proofErr w:type="spellStart"/>
-                  <w:proofErr w:type="gramStart"/>
-                  <w:r>
-                    <w:rPr>
-                      <w:i/>
-                      <w:sz w:val="22"/>
-                    </w:rPr>
-                    <w:t>Gambar</w:t>
-                  </w:r>
-                  <w:proofErr w:type="spellEnd"/>
-                  <w:r>
-                    <w:rPr>
-                      <w:i/>
-                      <w:sz w:val="22"/>
-                    </w:rPr>
-                    <w:t xml:space="preserve"> </w:t>
+                  <w:r>
+                    <w:rPr>
+                      <w:i/>
+                      <w:sz w:val="22"/>
+                    </w:rPr>
+                    <w:t xml:space="preserve">Gambar </w:t>
                   </w:r>
                   <w:r>
                     <w:rPr>
@@ -2995,48 +2148,15 @@
                       <w:i/>
                       <w:sz w:val="22"/>
                     </w:rPr>
-                    <w:t>.</w:t>
-                  </w:r>
-                  <w:proofErr w:type="gramEnd"/>
-                  <w:r>
-                    <w:rPr>
-                      <w:i/>
-                      <w:sz w:val="22"/>
-                    </w:rPr>
-                    <w:t xml:space="preserve"> </w:t>
-                  </w:r>
-                  <w:r>
-                    <w:rPr>
-                      <w:i/>
-                      <w:sz w:val="22"/>
-                    </w:rPr>
-                    <w:t xml:space="preserve">Report </w:t>
-                  </w:r>
-                  <w:proofErr w:type="spellStart"/>
-                  <w:r>
-                    <w:rPr>
-                      <w:i/>
-                      <w:sz w:val="22"/>
-                    </w:rPr>
-                    <w:t>Lembur</w:t>
-                  </w:r>
-                  <w:proofErr w:type="spellEnd"/>
-                  <w:r>
-                    <w:rPr>
-                      <w:i/>
-                      <w:sz w:val="22"/>
-                    </w:rPr>
-                    <w:t xml:space="preserve"> </w:t>
-                  </w:r>
-                  <w:proofErr w:type="spellStart"/>
-                  <w:r>
-                    <w:rPr>
-                      <w:i/>
-                      <w:sz w:val="22"/>
-                    </w:rPr>
-                    <w:t>Karyawan</w:t>
-                  </w:r>
-                  <w:proofErr w:type="spellEnd"/>
+                    <w:t xml:space="preserve">. </w:t>
+                  </w:r>
+                  <w:r>
+                    <w:rPr>
+                      <w:i/>
+                      <w:sz w:val="22"/>
+                    </w:rPr>
+                    <w:t>Report Lembur Karyawan</w:t>
+                  </w:r>
                 </w:p>
               </w:txbxContent>
             </v:textbox>
@@ -3120,23 +2240,7 @@
         </w:drawing>
       </w:r>
       <w:r>
-        <w:t xml:space="preserve">Report </w:t>
-      </w:r>
-      <w:proofErr w:type="spellStart"/>
-      <w:r>
-        <w:t>Kehadiran</w:t>
-      </w:r>
-      <w:proofErr w:type="spellEnd"/>
-      <w:r>
-        <w:t xml:space="preserve"> </w:t>
-      </w:r>
-      <w:proofErr w:type="spellStart"/>
-      <w:r>
-        <w:t>Karyawan</w:t>
-      </w:r>
-      <w:proofErr w:type="spellEnd"/>
-      <w:r>
-        <w:t xml:space="preserve"> </w:t>
+        <w:t xml:space="preserve">Report Kehadiran Karyawan </w:t>
       </w:r>
     </w:p>
     <w:p>
@@ -3168,21 +2272,12 @@
                       <w:sz w:val="22"/>
                     </w:rPr>
                   </w:pPr>
-                  <w:proofErr w:type="spellStart"/>
-                  <w:r>
-                    <w:rPr>
-                      <w:i/>
-                      <w:sz w:val="22"/>
-                    </w:rPr>
-                    <w:t>Gambar</w:t>
-                  </w:r>
-                  <w:proofErr w:type="spellEnd"/>
-                  <w:r>
-                    <w:rPr>
-                      <w:i/>
-                      <w:sz w:val="22"/>
-                    </w:rPr>
-                    <w:t xml:space="preserve"> </w:t>
+                  <w:r>
+                    <w:rPr>
+                      <w:i/>
+                      <w:sz w:val="22"/>
+                    </w:rPr>
+                    <w:t xml:space="preserve">Gambar </w:t>
                   </w:r>
                   <w:r>
                     <w:rPr>
@@ -3203,33 +2298,8 @@
                       <w:i/>
                       <w:sz w:val="22"/>
                     </w:rPr>
-                    <w:t xml:space="preserve">Report </w:t>
-                  </w:r>
-                  <w:proofErr w:type="spellStart"/>
-                  <w:r>
-                    <w:rPr>
-                      <w:i/>
-                      <w:sz w:val="22"/>
-                    </w:rPr>
-                    <w:t>Kehadiran</w:t>
-                  </w:r>
-                  <w:proofErr w:type="spellEnd"/>
-                  <w:r>
-                    <w:rPr>
-                      <w:i/>
-                      <w:sz w:val="22"/>
-                    </w:rPr>
-                    <w:t xml:space="preserve"> </w:t>
-                  </w:r>
-                  <w:proofErr w:type="spellStart"/>
-                  <w:r>
-                    <w:rPr>
-                      <w:i/>
-                      <w:sz w:val="22"/>
-                    </w:rPr>
-                    <w:t>Karyawan</w:t>
-                  </w:r>
-                  <w:proofErr w:type="spellEnd"/>
+                    <w:t>Report Kehadiran Karyawan</w:t>
+                  </w:r>
                 </w:p>
               </w:txbxContent>
             </v:textbox>
@@ -3254,23 +2324,10 @@
         <w:t>4</w:t>
       </w:r>
       <w:r>
-        <w:t xml:space="preserve">. </w:t>
-      </w:r>
-      <w:proofErr w:type="spellStart"/>
-      <w:r>
-        <w:t>Perencanaan</w:t>
-      </w:r>
-      <w:proofErr w:type="spellEnd"/>
-      <w:r>
-        <w:t xml:space="preserve"> </w:t>
-      </w:r>
-      <w:proofErr w:type="spellStart"/>
-      <w:r>
-        <w:t>Sistem</w:t>
-      </w:r>
-      <w:proofErr w:type="spellEnd"/>
-      <w:r>
-        <w:t xml:space="preserve"> </w:t>
+        <w:t xml:space="preserve">. Perencanaan </w:t>
+      </w:r>
+      <w:r>
+        <w:t xml:space="preserve">Sistem </w:t>
       </w:r>
       <w:r>
         <w:t xml:space="preserve">Database </w:t>
@@ -3283,96 +2340,998 @@
         <w:ind w:left="567" w:firstLine="651"/>
         <w:jc w:val="both"/>
       </w:pPr>
-      <w:proofErr w:type="spellStart"/>
-      <w:r>
-        <w:t>Perancangan</w:t>
-      </w:r>
-      <w:proofErr w:type="spellEnd"/>
-      <w:r>
-        <w:t xml:space="preserve"> </w:t>
-      </w:r>
-      <w:proofErr w:type="spellStart"/>
-      <w:r>
-        <w:t>sistem</w:t>
-      </w:r>
-      <w:proofErr w:type="spellEnd"/>
-      <w:r>
-        <w:t xml:space="preserve"> database yang </w:t>
-      </w:r>
-      <w:proofErr w:type="spellStart"/>
-      <w:r>
-        <w:t>akan</w:t>
-      </w:r>
-      <w:proofErr w:type="spellEnd"/>
-      <w:r>
-        <w:t xml:space="preserve"> </w:t>
-      </w:r>
-      <w:proofErr w:type="spellStart"/>
-      <w:r>
-        <w:t>digunakan</w:t>
-      </w:r>
-      <w:proofErr w:type="spellEnd"/>
-      <w:r>
-        <w:t xml:space="preserve"> </w:t>
-      </w:r>
-      <w:proofErr w:type="spellStart"/>
-      <w:r>
-        <w:t>untuk</w:t>
-      </w:r>
-      <w:proofErr w:type="spellEnd"/>
-      <w:r>
-        <w:t xml:space="preserve"> </w:t>
-      </w:r>
-      <w:proofErr w:type="spellStart"/>
-      <w:r>
-        <w:t>aplikasi</w:t>
-      </w:r>
-      <w:proofErr w:type="spellEnd"/>
-      <w:r>
-        <w:t xml:space="preserve"> Human Resource Information System, </w:t>
-      </w:r>
-      <w:proofErr w:type="spellStart"/>
-      <w:r>
-        <w:t>digambarkan</w:t>
-      </w:r>
-      <w:proofErr w:type="spellEnd"/>
-      <w:r>
-        <w:t xml:space="preserve"> </w:t>
-      </w:r>
-      <w:proofErr w:type="spellStart"/>
-      <w:r>
-        <w:t>melalui</w:t>
-      </w:r>
-      <w:proofErr w:type="spellEnd"/>
-      <w:r>
-        <w:t xml:space="preserve"> </w:t>
-      </w:r>
-      <w:proofErr w:type="spellStart"/>
-      <w:r>
-        <w:t>relasi</w:t>
-      </w:r>
-      <w:proofErr w:type="spellEnd"/>
-      <w:r>
-        <w:t xml:space="preserve"> table </w:t>
-      </w:r>
-      <w:proofErr w:type="spellStart"/>
-      <w:r>
-        <w:t>gambar</w:t>
-      </w:r>
-      <w:proofErr w:type="spellEnd"/>
-      <w:r>
-        <w:t xml:space="preserve"> </w:t>
-      </w:r>
-      <w:proofErr w:type="spellStart"/>
-      <w:proofErr w:type="gramStart"/>
-      <w:r>
-        <w:t>berikut</w:t>
-      </w:r>
-      <w:proofErr w:type="spellEnd"/>
-      <w:r>
-        <w:t xml:space="preserve"> :</w:t>
-      </w:r>
-      <w:proofErr w:type="gramEnd"/>
+      <w:r>
+        <w:t>Perancangan sistem database yang akan digunakan untuk aplikasi Human Resource Information System, digambarkan melalui relasi table gambar berikut :</w:t>
+      </w:r>
+    </w:p>
+    <w:p>
+      <w:pPr>
+        <w:spacing w:after="0" w:line="360" w:lineRule="auto"/>
+        <w:ind w:left="567"/>
+        <w:jc w:val="both"/>
+      </w:pPr>
+    </w:p>
+    <w:p>
+      <w:pPr>
+        <w:spacing w:after="0" w:line="360" w:lineRule="auto"/>
+        <w:ind w:left="567"/>
+        <w:jc w:val="both"/>
+      </w:pPr>
+      <w:r>
+        <w:t xml:space="preserve">5.2.4.1. Kamus Data </w:t>
+      </w:r>
+    </w:p>
+    <w:p>
+      <w:pPr>
+        <w:spacing w:after="0" w:line="360" w:lineRule="auto"/>
+        <w:ind w:left="567"/>
+        <w:jc w:val="both"/>
+      </w:pPr>
+      <w:r>
+        <w:t xml:space="preserve">Sys_user </w:t>
+      </w:r>
+    </w:p>
+    <w:tbl>
+      <w:tblPr>
+        <w:tblStyle w:val="TableGrid"/>
+        <w:tblW w:w="7480" w:type="dxa"/>
+        <w:tblInd w:w="567" w:type="dxa"/>
+        <w:tblLook w:val="04A0"/>
+      </w:tblPr>
+      <w:tblGrid>
+        <w:gridCol w:w="3227"/>
+        <w:gridCol w:w="2529"/>
+        <w:gridCol w:w="1724"/>
+      </w:tblGrid>
+      <w:tr>
+        <w:tc>
+          <w:tcPr>
+            <w:tcW w:w="3227" w:type="dxa"/>
+            <w:vAlign w:val="center"/>
+          </w:tcPr>
+          <w:p>
+            <w:pPr>
+              <w:spacing w:line="360" w:lineRule="auto"/>
+              <w:jc w:val="center"/>
+            </w:pPr>
+            <w:r>
+              <w:t>Name</w:t>
+            </w:r>
+          </w:p>
+        </w:tc>
+        <w:tc>
+          <w:tcPr>
+            <w:tcW w:w="2529" w:type="dxa"/>
+            <w:vAlign w:val="center"/>
+          </w:tcPr>
+          <w:p>
+            <w:pPr>
+              <w:spacing w:line="360" w:lineRule="auto"/>
+              <w:jc w:val="center"/>
+            </w:pPr>
+            <w:r>
+              <w:t>Type</w:t>
+            </w:r>
+          </w:p>
+        </w:tc>
+        <w:tc>
+          <w:tcPr>
+            <w:tcW w:w="1724" w:type="dxa"/>
+            <w:vAlign w:val="center"/>
+          </w:tcPr>
+          <w:p>
+            <w:pPr>
+              <w:spacing w:line="360" w:lineRule="auto"/>
+              <w:jc w:val="center"/>
+            </w:pPr>
+            <w:r>
+              <w:t>Length</w:t>
+            </w:r>
+          </w:p>
+        </w:tc>
+      </w:tr>
+      <w:tr>
+        <w:tc>
+          <w:tcPr>
+            <w:tcW w:w="3227" w:type="dxa"/>
+          </w:tcPr>
+          <w:p>
+            <w:pPr>
+              <w:spacing w:line="360" w:lineRule="auto"/>
+              <w:jc w:val="both"/>
+            </w:pPr>
+            <w:r>
+              <w:t>Id_user (Primary Key)</w:t>
+            </w:r>
+          </w:p>
+        </w:tc>
+        <w:tc>
+          <w:tcPr>
+            <w:tcW w:w="2529" w:type="dxa"/>
+          </w:tcPr>
+          <w:p>
+            <w:pPr>
+              <w:spacing w:line="360" w:lineRule="auto"/>
+              <w:jc w:val="both"/>
+            </w:pPr>
+            <w:r>
+              <w:t xml:space="preserve">Varchar </w:t>
+            </w:r>
+          </w:p>
+        </w:tc>
+        <w:tc>
+          <w:tcPr>
+            <w:tcW w:w="1724" w:type="dxa"/>
+          </w:tcPr>
+          <w:p>
+            <w:pPr>
+              <w:spacing w:line="360" w:lineRule="auto"/>
+              <w:jc w:val="both"/>
+            </w:pPr>
+            <w:r>
+              <w:t>40</w:t>
+            </w:r>
+          </w:p>
+        </w:tc>
+      </w:tr>
+      <w:tr>
+        <w:tc>
+          <w:tcPr>
+            <w:tcW w:w="3227" w:type="dxa"/>
+          </w:tcPr>
+          <w:p>
+            <w:pPr>
+              <w:spacing w:line="360" w:lineRule="auto"/>
+              <w:jc w:val="both"/>
+            </w:pPr>
+            <w:r>
+              <w:t>name</w:t>
+            </w:r>
+          </w:p>
+        </w:tc>
+        <w:tc>
+          <w:tcPr>
+            <w:tcW w:w="2529" w:type="dxa"/>
+          </w:tcPr>
+          <w:p>
+            <w:pPr>
+              <w:spacing w:line="360" w:lineRule="auto"/>
+              <w:jc w:val="both"/>
+            </w:pPr>
+            <w:r>
+              <w:t>varchar</w:t>
+            </w:r>
+          </w:p>
+        </w:tc>
+        <w:tc>
+          <w:tcPr>
+            <w:tcW w:w="1724" w:type="dxa"/>
+          </w:tcPr>
+          <w:p>
+            <w:pPr>
+              <w:spacing w:line="360" w:lineRule="auto"/>
+              <w:jc w:val="both"/>
+            </w:pPr>
+            <w:r>
+              <w:t>50</w:t>
+            </w:r>
+          </w:p>
+        </w:tc>
+      </w:tr>
+      <w:tr>
+        <w:tc>
+          <w:tcPr>
+            <w:tcW w:w="3227" w:type="dxa"/>
+          </w:tcPr>
+          <w:p>
+            <w:pPr>
+              <w:spacing w:line="360" w:lineRule="auto"/>
+              <w:jc w:val="both"/>
+            </w:pPr>
+            <w:r>
+              <w:t>Username</w:t>
+            </w:r>
+          </w:p>
+        </w:tc>
+        <w:tc>
+          <w:tcPr>
+            <w:tcW w:w="2529" w:type="dxa"/>
+          </w:tcPr>
+          <w:p>
+            <w:pPr>
+              <w:spacing w:line="360" w:lineRule="auto"/>
+              <w:jc w:val="both"/>
+            </w:pPr>
+            <w:r>
+              <w:t>varchar</w:t>
+            </w:r>
+          </w:p>
+        </w:tc>
+        <w:tc>
+          <w:tcPr>
+            <w:tcW w:w="1724" w:type="dxa"/>
+          </w:tcPr>
+          <w:p>
+            <w:pPr>
+              <w:spacing w:line="360" w:lineRule="auto"/>
+              <w:jc w:val="both"/>
+            </w:pPr>
+            <w:r>
+              <w:t>50</w:t>
+            </w:r>
+          </w:p>
+        </w:tc>
+      </w:tr>
+      <w:tr>
+        <w:tc>
+          <w:tcPr>
+            <w:tcW w:w="3227" w:type="dxa"/>
+          </w:tcPr>
+          <w:p>
+            <w:pPr>
+              <w:spacing w:line="360" w:lineRule="auto"/>
+              <w:jc w:val="both"/>
+            </w:pPr>
+            <w:r>
+              <w:t>Password</w:t>
+            </w:r>
+          </w:p>
+        </w:tc>
+        <w:tc>
+          <w:tcPr>
+            <w:tcW w:w="2529" w:type="dxa"/>
+          </w:tcPr>
+          <w:p>
+            <w:pPr>
+              <w:spacing w:line="360" w:lineRule="auto"/>
+              <w:jc w:val="both"/>
+            </w:pPr>
+            <w:r>
+              <w:t xml:space="preserve">Varchar </w:t>
+            </w:r>
+          </w:p>
+        </w:tc>
+        <w:tc>
+          <w:tcPr>
+            <w:tcW w:w="1724" w:type="dxa"/>
+          </w:tcPr>
+          <w:p>
+            <w:pPr>
+              <w:spacing w:line="360" w:lineRule="auto"/>
+              <w:jc w:val="both"/>
+            </w:pPr>
+            <w:r>
+              <w:t>100</w:t>
+            </w:r>
+          </w:p>
+        </w:tc>
+      </w:tr>
+      <w:tr>
+        <w:tc>
+          <w:tcPr>
+            <w:tcW w:w="3227" w:type="dxa"/>
+          </w:tcPr>
+          <w:p>
+            <w:pPr>
+              <w:spacing w:line="360" w:lineRule="auto"/>
+              <w:jc w:val="both"/>
+            </w:pPr>
+            <w:r>
+              <w:t>Isactive</w:t>
+            </w:r>
+          </w:p>
+        </w:tc>
+        <w:tc>
+          <w:tcPr>
+            <w:tcW w:w="2529" w:type="dxa"/>
+          </w:tcPr>
+          <w:p>
+            <w:pPr>
+              <w:spacing w:line="360" w:lineRule="auto"/>
+              <w:jc w:val="both"/>
+            </w:pPr>
+            <w:r>
+              <w:t>Bpchar::”Y”</w:t>
+            </w:r>
+          </w:p>
+        </w:tc>
+        <w:tc>
+          <w:tcPr>
+            <w:tcW w:w="1724" w:type="dxa"/>
+          </w:tcPr>
+          <w:p>
+            <w:pPr>
+              <w:spacing w:line="360" w:lineRule="auto"/>
+              <w:jc w:val="both"/>
+            </w:pPr>
+            <w:r>
+              <w:t>1</w:t>
+            </w:r>
+          </w:p>
+        </w:tc>
+      </w:tr>
+      <w:tr>
+        <w:tc>
+          <w:tcPr>
+            <w:tcW w:w="3227" w:type="dxa"/>
+          </w:tcPr>
+          <w:p>
+            <w:pPr>
+              <w:spacing w:line="360" w:lineRule="auto"/>
+              <w:jc w:val="both"/>
+            </w:pPr>
+            <w:r>
+              <w:t>created</w:t>
+            </w:r>
+          </w:p>
+        </w:tc>
+        <w:tc>
+          <w:tcPr>
+            <w:tcW w:w="2529" w:type="dxa"/>
+          </w:tcPr>
+          <w:p>
+            <w:pPr>
+              <w:spacing w:line="360" w:lineRule="auto"/>
+              <w:jc w:val="both"/>
+            </w:pPr>
+            <w:r>
+              <w:t xml:space="preserve">Timestamp </w:t>
+            </w:r>
+          </w:p>
+        </w:tc>
+        <w:tc>
+          <w:tcPr>
+            <w:tcW w:w="1724" w:type="dxa"/>
+          </w:tcPr>
+          <w:p>
+            <w:pPr>
+              <w:spacing w:line="360" w:lineRule="auto"/>
+              <w:jc w:val="both"/>
+            </w:pPr>
+          </w:p>
+        </w:tc>
+      </w:tr>
+      <w:tr>
+        <w:tc>
+          <w:tcPr>
+            <w:tcW w:w="3227" w:type="dxa"/>
+          </w:tcPr>
+          <w:p>
+            <w:pPr>
+              <w:spacing w:line="360" w:lineRule="auto"/>
+              <w:jc w:val="both"/>
+            </w:pPr>
+            <w:r>
+              <w:t>createdby</w:t>
+            </w:r>
+          </w:p>
+        </w:tc>
+        <w:tc>
+          <w:tcPr>
+            <w:tcW w:w="2529" w:type="dxa"/>
+          </w:tcPr>
+          <w:p>
+            <w:pPr>
+              <w:spacing w:line="360" w:lineRule="auto"/>
+              <w:jc w:val="both"/>
+            </w:pPr>
+            <w:r>
+              <w:t>varchar</w:t>
+            </w:r>
+          </w:p>
+        </w:tc>
+        <w:tc>
+          <w:tcPr>
+            <w:tcW w:w="1724" w:type="dxa"/>
+          </w:tcPr>
+          <w:p>
+            <w:pPr>
+              <w:spacing w:line="360" w:lineRule="auto"/>
+              <w:jc w:val="both"/>
+            </w:pPr>
+            <w:r>
+              <w:t>40</w:t>
+            </w:r>
+          </w:p>
+        </w:tc>
+      </w:tr>
+      <w:tr>
+        <w:tc>
+          <w:tcPr>
+            <w:tcW w:w="3227" w:type="dxa"/>
+          </w:tcPr>
+          <w:p>
+            <w:pPr>
+              <w:spacing w:line="360" w:lineRule="auto"/>
+              <w:jc w:val="both"/>
+            </w:pPr>
+            <w:r>
+              <w:t>updated</w:t>
+            </w:r>
+          </w:p>
+        </w:tc>
+        <w:tc>
+          <w:tcPr>
+            <w:tcW w:w="2529" w:type="dxa"/>
+          </w:tcPr>
+          <w:p>
+            <w:pPr>
+              <w:spacing w:line="360" w:lineRule="auto"/>
+              <w:jc w:val="both"/>
+            </w:pPr>
+            <w:r>
+              <w:t>Timestamp</w:t>
+            </w:r>
+          </w:p>
+        </w:tc>
+        <w:tc>
+          <w:tcPr>
+            <w:tcW w:w="1724" w:type="dxa"/>
+          </w:tcPr>
+          <w:p>
+            <w:pPr>
+              <w:spacing w:line="360" w:lineRule="auto"/>
+              <w:jc w:val="both"/>
+            </w:pPr>
+          </w:p>
+        </w:tc>
+      </w:tr>
+      <w:tr>
+        <w:tc>
+          <w:tcPr>
+            <w:tcW w:w="3227" w:type="dxa"/>
+          </w:tcPr>
+          <w:p>
+            <w:pPr>
+              <w:spacing w:line="360" w:lineRule="auto"/>
+              <w:jc w:val="both"/>
+            </w:pPr>
+            <w:r>
+              <w:t>updatedby</w:t>
+            </w:r>
+          </w:p>
+        </w:tc>
+        <w:tc>
+          <w:tcPr>
+            <w:tcW w:w="2529" w:type="dxa"/>
+          </w:tcPr>
+          <w:p>
+            <w:pPr>
+              <w:spacing w:line="360" w:lineRule="auto"/>
+              <w:jc w:val="both"/>
+            </w:pPr>
+            <w:r>
+              <w:t>varchar</w:t>
+            </w:r>
+          </w:p>
+        </w:tc>
+        <w:tc>
+          <w:tcPr>
+            <w:tcW w:w="1724" w:type="dxa"/>
+          </w:tcPr>
+          <w:p>
+            <w:pPr>
+              <w:spacing w:line="360" w:lineRule="auto"/>
+              <w:jc w:val="both"/>
+            </w:pPr>
+            <w:r>
+              <w:t>40</w:t>
+            </w:r>
+          </w:p>
+        </w:tc>
+      </w:tr>
+    </w:tbl>
+    <w:p>
+      <w:pPr>
+        <w:spacing w:after="0" w:line="360" w:lineRule="auto"/>
+        <w:ind w:left="567"/>
+        <w:jc w:val="both"/>
+      </w:pPr>
+      <w:r>
+        <w:rPr>
+          <w:noProof/>
+        </w:rPr>
+        <w:pict>
+          <v:shape id="_x0000_s1157" type="#_x0000_t202" style="position:absolute;left:0;text-align:left;margin-left:64.05pt;margin-top:234.85pt;width:280.8pt;height:24.75pt;z-index:251682816;mso-position-horizontal-relative:text;mso-position-vertical-relative:text;mso-width-relative:margin;mso-height-relative:margin" filled="f" stroked="f">
+            <v:textbox>
+              <w:txbxContent>
+                <w:p>
+                  <w:pPr>
+                    <w:jc w:val="center"/>
+                    <w:rPr>
+                      <w:i/>
+                      <w:sz w:val="22"/>
+                    </w:rPr>
+                  </w:pPr>
+                  <w:r>
+                    <w:rPr>
+                      <w:i/>
+                      <w:sz w:val="22"/>
+                    </w:rPr>
+                    <w:t xml:space="preserve">Tabel </w:t>
+                  </w:r>
+                  <w:r>
+                    <w:rPr>
+                      <w:i/>
+                      <w:sz w:val="22"/>
+                    </w:rPr>
+                    <w:t>2</w:t>
+                  </w:r>
+                  <w:r>
+                    <w:rPr>
+                      <w:i/>
+                      <w:sz w:val="22"/>
+                    </w:rPr>
+                    <w:t xml:space="preserve">. </w:t>
+                  </w:r>
+                  <w:r>
+                    <w:rPr>
+                      <w:i/>
+                      <w:sz w:val="22"/>
+                    </w:rPr>
+                    <w:t>Kamus Data Tabel Sys_Role</w:t>
+                  </w:r>
+                </w:p>
+              </w:txbxContent>
+            </v:textbox>
+          </v:shape>
+        </w:pict>
+      </w:r>
+      <w:r>
+        <w:rPr>
+          <w:noProof/>
+        </w:rPr>
+        <w:pict>
+          <v:shape id="_x0000_s1156" type="#_x0000_t202" style="position:absolute;left:0;text-align:left;margin-left:70.05pt;margin-top:1.6pt;width:280.8pt;height:24.75pt;z-index:251681792;mso-position-horizontal-relative:text;mso-position-vertical-relative:text;mso-width-relative:margin;mso-height-relative:margin" filled="f" stroked="f">
+            <v:textbox>
+              <w:txbxContent>
+                <w:p>
+                  <w:pPr>
+                    <w:jc w:val="center"/>
+                    <w:rPr>
+                      <w:i/>
+                      <w:sz w:val="22"/>
+                    </w:rPr>
+                  </w:pPr>
+                  <w:r>
+                    <w:rPr>
+                      <w:i/>
+                      <w:sz w:val="22"/>
+                    </w:rPr>
+                    <w:t>Tabel 1</w:t>
+                  </w:r>
+                  <w:r>
+                    <w:rPr>
+                      <w:i/>
+                      <w:sz w:val="22"/>
+                    </w:rPr>
+                    <w:t xml:space="preserve">. </w:t>
+                  </w:r>
+                  <w:r>
+                    <w:rPr>
+                      <w:i/>
+                      <w:sz w:val="22"/>
+                    </w:rPr>
+                    <w:t xml:space="preserve">Kamus Data </w:t>
+                  </w:r>
+                  <w:r>
+                    <w:rPr>
+                      <w:i/>
+                      <w:sz w:val="22"/>
+                    </w:rPr>
+                    <w:t xml:space="preserve">Tabel </w:t>
+                  </w:r>
+                  <w:r>
+                    <w:rPr>
+                      <w:i/>
+                      <w:sz w:val="22"/>
+                    </w:rPr>
+                    <w:t>Sys_user</w:t>
+                  </w:r>
+                </w:p>
+              </w:txbxContent>
+            </v:textbox>
+          </v:shape>
+        </w:pict>
+      </w:r>
+    </w:p>
+    <w:p>
+      <w:pPr>
+        <w:spacing w:after="0" w:line="360" w:lineRule="auto"/>
+        <w:ind w:left="567"/>
+        <w:jc w:val="both"/>
+      </w:pPr>
+    </w:p>
+    <w:p>
+      <w:pPr>
+        <w:spacing w:after="0" w:line="360" w:lineRule="auto"/>
+        <w:ind w:left="567"/>
+        <w:jc w:val="both"/>
+      </w:pPr>
+      <w:r>
+        <w:t>Sys_Role</w:t>
+      </w:r>
+    </w:p>
+    <w:tbl>
+      <w:tblPr>
+        <w:tblStyle w:val="TableGrid"/>
+        <w:tblW w:w="7479" w:type="dxa"/>
+        <w:tblInd w:w="567" w:type="dxa"/>
+        <w:tblLook w:val="04A0"/>
+      </w:tblPr>
+      <w:tblGrid>
+        <w:gridCol w:w="3227"/>
+        <w:gridCol w:w="2529"/>
+        <w:gridCol w:w="1723"/>
+      </w:tblGrid>
+      <w:tr>
+        <w:tc>
+          <w:tcPr>
+            <w:tcW w:w="3227" w:type="dxa"/>
+            <w:vAlign w:val="center"/>
+          </w:tcPr>
+          <w:p>
+            <w:pPr>
+              <w:spacing w:line="360" w:lineRule="auto"/>
+              <w:jc w:val="center"/>
+            </w:pPr>
+            <w:r>
+              <w:t>Name</w:t>
+            </w:r>
+          </w:p>
+        </w:tc>
+        <w:tc>
+          <w:tcPr>
+            <w:tcW w:w="2529" w:type="dxa"/>
+            <w:vAlign w:val="center"/>
+          </w:tcPr>
+          <w:p>
+            <w:pPr>
+              <w:spacing w:line="360" w:lineRule="auto"/>
+              <w:jc w:val="center"/>
+            </w:pPr>
+            <w:r>
+              <w:t>Type</w:t>
+            </w:r>
+          </w:p>
+        </w:tc>
+        <w:tc>
+          <w:tcPr>
+            <w:tcW w:w="1723" w:type="dxa"/>
+            <w:vAlign w:val="center"/>
+          </w:tcPr>
+          <w:p>
+            <w:pPr>
+              <w:spacing w:line="360" w:lineRule="auto"/>
+              <w:jc w:val="center"/>
+            </w:pPr>
+            <w:r>
+              <w:t>Length</w:t>
+            </w:r>
+          </w:p>
+        </w:tc>
+      </w:tr>
+      <w:tr>
+        <w:tc>
+          <w:tcPr>
+            <w:tcW w:w="3227" w:type="dxa"/>
+          </w:tcPr>
+          <w:p>
+            <w:pPr>
+              <w:spacing w:line="360" w:lineRule="auto"/>
+              <w:jc w:val="both"/>
+            </w:pPr>
+            <w:r>
+              <w:t>Id_role (Primary Key)</w:t>
+            </w:r>
+          </w:p>
+        </w:tc>
+        <w:tc>
+          <w:tcPr>
+            <w:tcW w:w="2529" w:type="dxa"/>
+          </w:tcPr>
+          <w:p>
+            <w:pPr>
+              <w:spacing w:line="360" w:lineRule="auto"/>
+              <w:jc w:val="both"/>
+            </w:pPr>
+            <w:r>
+              <w:t>varchar</w:t>
+            </w:r>
+          </w:p>
+        </w:tc>
+        <w:tc>
+          <w:tcPr>
+            <w:tcW w:w="1723" w:type="dxa"/>
+          </w:tcPr>
+          <w:p>
+            <w:pPr>
+              <w:spacing w:line="360" w:lineRule="auto"/>
+              <w:jc w:val="both"/>
+            </w:pPr>
+            <w:r>
+              <w:t>40</w:t>
+            </w:r>
+          </w:p>
+        </w:tc>
+      </w:tr>
+      <w:tr>
+        <w:tc>
+          <w:tcPr>
+            <w:tcW w:w="3227" w:type="dxa"/>
+          </w:tcPr>
+          <w:p>
+            <w:pPr>
+              <w:spacing w:line="360" w:lineRule="auto"/>
+              <w:jc w:val="both"/>
+            </w:pPr>
+            <w:r>
+              <w:t>Name</w:t>
+            </w:r>
+          </w:p>
+        </w:tc>
+        <w:tc>
+          <w:tcPr>
+            <w:tcW w:w="2529" w:type="dxa"/>
+          </w:tcPr>
+          <w:p>
+            <w:pPr>
+              <w:spacing w:line="360" w:lineRule="auto"/>
+              <w:jc w:val="both"/>
+            </w:pPr>
+            <w:r>
+              <w:t>varchar</w:t>
+            </w:r>
+          </w:p>
+        </w:tc>
+        <w:tc>
+          <w:tcPr>
+            <w:tcW w:w="1723" w:type="dxa"/>
+          </w:tcPr>
+          <w:p>
+            <w:pPr>
+              <w:spacing w:line="360" w:lineRule="auto"/>
+              <w:jc w:val="both"/>
+            </w:pPr>
+            <w:r>
+              <w:t>35</w:t>
+            </w:r>
+          </w:p>
+        </w:tc>
+      </w:tr>
+      <w:tr>
+        <w:tc>
+          <w:tcPr>
+            <w:tcW w:w="3227" w:type="dxa"/>
+          </w:tcPr>
+          <w:p>
+            <w:pPr>
+              <w:spacing w:line="360" w:lineRule="auto"/>
+              <w:jc w:val="both"/>
+            </w:pPr>
+            <w:r>
+              <w:t>Isactive</w:t>
+            </w:r>
+          </w:p>
+        </w:tc>
+        <w:tc>
+          <w:tcPr>
+            <w:tcW w:w="2529" w:type="dxa"/>
+          </w:tcPr>
+          <w:p>
+            <w:pPr>
+              <w:spacing w:line="360" w:lineRule="auto"/>
+              <w:jc w:val="both"/>
+            </w:pPr>
+            <w:r>
+              <w:t>Bpchar::”Y”</w:t>
+            </w:r>
+          </w:p>
+        </w:tc>
+        <w:tc>
+          <w:tcPr>
+            <w:tcW w:w="1723" w:type="dxa"/>
+          </w:tcPr>
+          <w:p>
+            <w:pPr>
+              <w:spacing w:line="360" w:lineRule="auto"/>
+              <w:jc w:val="both"/>
+            </w:pPr>
+            <w:r>
+              <w:t>1</w:t>
+            </w:r>
+          </w:p>
+        </w:tc>
+      </w:tr>
+      <w:tr>
+        <w:tc>
+          <w:tcPr>
+            <w:tcW w:w="3227" w:type="dxa"/>
+          </w:tcPr>
+          <w:p>
+            <w:pPr>
+              <w:spacing w:line="360" w:lineRule="auto"/>
+              <w:jc w:val="both"/>
+            </w:pPr>
+            <w:r>
+              <w:t>C</w:t>
+            </w:r>
+            <w:r>
+              <w:t>reated</w:t>
+            </w:r>
+          </w:p>
+        </w:tc>
+        <w:tc>
+          <w:tcPr>
+            <w:tcW w:w="2529" w:type="dxa"/>
+          </w:tcPr>
+          <w:p>
+            <w:pPr>
+              <w:spacing w:line="360" w:lineRule="auto"/>
+              <w:jc w:val="both"/>
+            </w:pPr>
+            <w:r>
+              <w:t xml:space="preserve">Timestamp </w:t>
+            </w:r>
+          </w:p>
+        </w:tc>
+        <w:tc>
+          <w:tcPr>
+            <w:tcW w:w="1723" w:type="dxa"/>
+          </w:tcPr>
+          <w:p>
+            <w:pPr>
+              <w:spacing w:line="360" w:lineRule="auto"/>
+              <w:jc w:val="both"/>
+            </w:pPr>
+          </w:p>
+        </w:tc>
+      </w:tr>
+      <w:tr>
+        <w:tc>
+          <w:tcPr>
+            <w:tcW w:w="3227" w:type="dxa"/>
+          </w:tcPr>
+          <w:p>
+            <w:pPr>
+              <w:spacing w:line="360" w:lineRule="auto"/>
+              <w:jc w:val="both"/>
+            </w:pPr>
+            <w:r>
+              <w:t>C</w:t>
+            </w:r>
+            <w:r>
+              <w:t>reatedby</w:t>
+            </w:r>
+          </w:p>
+        </w:tc>
+        <w:tc>
+          <w:tcPr>
+            <w:tcW w:w="2529" w:type="dxa"/>
+          </w:tcPr>
+          <w:p>
+            <w:pPr>
+              <w:spacing w:line="360" w:lineRule="auto"/>
+              <w:jc w:val="both"/>
+            </w:pPr>
+            <w:r>
+              <w:t>varchar</w:t>
+            </w:r>
+          </w:p>
+        </w:tc>
+        <w:tc>
+          <w:tcPr>
+            <w:tcW w:w="1723" w:type="dxa"/>
+          </w:tcPr>
+          <w:p>
+            <w:pPr>
+              <w:spacing w:line="360" w:lineRule="auto"/>
+              <w:jc w:val="both"/>
+            </w:pPr>
+            <w:r>
+              <w:t>40</w:t>
+            </w:r>
+          </w:p>
+        </w:tc>
+      </w:tr>
+      <w:tr>
+        <w:tc>
+          <w:tcPr>
+            <w:tcW w:w="3227" w:type="dxa"/>
+          </w:tcPr>
+          <w:p>
+            <w:pPr>
+              <w:spacing w:line="360" w:lineRule="auto"/>
+              <w:jc w:val="both"/>
+            </w:pPr>
+            <w:r>
+              <w:t>U</w:t>
+            </w:r>
+            <w:r>
+              <w:t>pdated</w:t>
+            </w:r>
+          </w:p>
+        </w:tc>
+        <w:tc>
+          <w:tcPr>
+            <w:tcW w:w="2529" w:type="dxa"/>
+          </w:tcPr>
+          <w:p>
+            <w:pPr>
+              <w:spacing w:line="360" w:lineRule="auto"/>
+              <w:jc w:val="both"/>
+            </w:pPr>
+            <w:r>
+              <w:t>Timestamp</w:t>
+            </w:r>
+          </w:p>
+        </w:tc>
+        <w:tc>
+          <w:tcPr>
+            <w:tcW w:w="1723" w:type="dxa"/>
+          </w:tcPr>
+          <w:p>
+            <w:pPr>
+              <w:spacing w:line="360" w:lineRule="auto"/>
+              <w:jc w:val="both"/>
+            </w:pPr>
+          </w:p>
+        </w:tc>
+      </w:tr>
+      <w:tr>
+        <w:tc>
+          <w:tcPr>
+            <w:tcW w:w="3227" w:type="dxa"/>
+          </w:tcPr>
+          <w:p>
+            <w:pPr>
+              <w:spacing w:line="360" w:lineRule="auto"/>
+              <w:jc w:val="both"/>
+            </w:pPr>
+            <w:r>
+              <w:t>U</w:t>
+            </w:r>
+            <w:r>
+              <w:t>pdatedby</w:t>
+            </w:r>
+          </w:p>
+        </w:tc>
+        <w:tc>
+          <w:tcPr>
+            <w:tcW w:w="2529" w:type="dxa"/>
+          </w:tcPr>
+          <w:p>
+            <w:pPr>
+              <w:spacing w:line="360" w:lineRule="auto"/>
+              <w:jc w:val="both"/>
+            </w:pPr>
+            <w:r>
+              <w:t>varchar</w:t>
+            </w:r>
+          </w:p>
+        </w:tc>
+        <w:tc>
+          <w:tcPr>
+            <w:tcW w:w="1723" w:type="dxa"/>
+          </w:tcPr>
+          <w:p>
+            <w:pPr>
+              <w:spacing w:line="360" w:lineRule="auto"/>
+              <w:jc w:val="both"/>
+            </w:pPr>
+            <w:r>
+              <w:t>40</w:t>
+            </w:r>
+          </w:p>
+        </w:tc>
+      </w:tr>
+    </w:tbl>
+    <w:p>
+      <w:pPr>
+        <w:spacing w:after="0" w:line="360" w:lineRule="auto"/>
+        <w:ind w:left="567"/>
+        <w:jc w:val="both"/>
+      </w:pPr>
     </w:p>
     <w:p>
       <w:pPr>
@@ -3400,6 +3359,1122 @@
     </w:p>
     <w:p>
       <w:pPr>
+        <w:spacing w:after="0" w:line="360" w:lineRule="auto"/>
+        <w:ind w:left="567"/>
+        <w:jc w:val="both"/>
+      </w:pPr>
+      <w:r>
+        <w:lastRenderedPageBreak/>
+        <w:t>Sys_menu</w:t>
+      </w:r>
+    </w:p>
+    <w:tbl>
+      <w:tblPr>
+        <w:tblStyle w:val="TableGrid"/>
+        <w:tblW w:w="7479" w:type="dxa"/>
+        <w:tblInd w:w="567" w:type="dxa"/>
+        <w:tblLook w:val="04A0"/>
+      </w:tblPr>
+      <w:tblGrid>
+        <w:gridCol w:w="3227"/>
+        <w:gridCol w:w="2529"/>
+        <w:gridCol w:w="1723"/>
+      </w:tblGrid>
+      <w:tr>
+        <w:tc>
+          <w:tcPr>
+            <w:tcW w:w="3227" w:type="dxa"/>
+            <w:vAlign w:val="center"/>
+          </w:tcPr>
+          <w:p>
+            <w:pPr>
+              <w:spacing w:line="360" w:lineRule="auto"/>
+              <w:jc w:val="center"/>
+            </w:pPr>
+            <w:r>
+              <w:t>Name</w:t>
+            </w:r>
+          </w:p>
+        </w:tc>
+        <w:tc>
+          <w:tcPr>
+            <w:tcW w:w="2529" w:type="dxa"/>
+            <w:vAlign w:val="center"/>
+          </w:tcPr>
+          <w:p>
+            <w:pPr>
+              <w:spacing w:line="360" w:lineRule="auto"/>
+              <w:jc w:val="center"/>
+            </w:pPr>
+            <w:r>
+              <w:t>Type</w:t>
+            </w:r>
+          </w:p>
+        </w:tc>
+        <w:tc>
+          <w:tcPr>
+            <w:tcW w:w="1723" w:type="dxa"/>
+            <w:vAlign w:val="center"/>
+          </w:tcPr>
+          <w:p>
+            <w:pPr>
+              <w:spacing w:line="360" w:lineRule="auto"/>
+              <w:jc w:val="center"/>
+            </w:pPr>
+            <w:r>
+              <w:t>Length</w:t>
+            </w:r>
+          </w:p>
+        </w:tc>
+      </w:tr>
+      <w:tr>
+        <w:tc>
+          <w:tcPr>
+            <w:tcW w:w="3227" w:type="dxa"/>
+          </w:tcPr>
+          <w:p>
+            <w:pPr>
+              <w:spacing w:line="360" w:lineRule="auto"/>
+              <w:jc w:val="both"/>
+            </w:pPr>
+            <w:r>
+              <w:t>Id_menu</w:t>
+            </w:r>
+            <w:r>
+              <w:t>(Primary Key)</w:t>
+            </w:r>
+          </w:p>
+        </w:tc>
+        <w:tc>
+          <w:tcPr>
+            <w:tcW w:w="2529" w:type="dxa"/>
+          </w:tcPr>
+          <w:p>
+            <w:pPr>
+              <w:spacing w:line="360" w:lineRule="auto"/>
+              <w:jc w:val="both"/>
+            </w:pPr>
+            <w:r>
+              <w:t>Integer</w:t>
+            </w:r>
+          </w:p>
+        </w:tc>
+        <w:tc>
+          <w:tcPr>
+            <w:tcW w:w="1723" w:type="dxa"/>
+          </w:tcPr>
+          <w:p>
+            <w:pPr>
+              <w:spacing w:line="360" w:lineRule="auto"/>
+              <w:jc w:val="both"/>
+            </w:pPr>
+            <w:r>
+              <w:t>40</w:t>
+            </w:r>
+          </w:p>
+        </w:tc>
+      </w:tr>
+      <w:tr>
+        <w:tc>
+          <w:tcPr>
+            <w:tcW w:w="3227" w:type="dxa"/>
+          </w:tcPr>
+          <w:p>
+            <w:pPr>
+              <w:spacing w:line="360" w:lineRule="auto"/>
+              <w:jc w:val="both"/>
+            </w:pPr>
+            <w:r>
+              <w:t>name</w:t>
+            </w:r>
+          </w:p>
+        </w:tc>
+        <w:tc>
+          <w:tcPr>
+            <w:tcW w:w="2529" w:type="dxa"/>
+          </w:tcPr>
+          <w:p>
+            <w:pPr>
+              <w:spacing w:line="360" w:lineRule="auto"/>
+              <w:jc w:val="both"/>
+            </w:pPr>
+            <w:r>
+              <w:t>Varchar</w:t>
+            </w:r>
+          </w:p>
+        </w:tc>
+        <w:tc>
+          <w:tcPr>
+            <w:tcW w:w="1723" w:type="dxa"/>
+          </w:tcPr>
+          <w:p>
+            <w:pPr>
+              <w:spacing w:line="360" w:lineRule="auto"/>
+              <w:jc w:val="both"/>
+            </w:pPr>
+            <w:r>
+              <w:t>50</w:t>
+            </w:r>
+          </w:p>
+        </w:tc>
+      </w:tr>
+      <w:tr>
+        <w:tc>
+          <w:tcPr>
+            <w:tcW w:w="3227" w:type="dxa"/>
+          </w:tcPr>
+          <w:p>
+            <w:pPr>
+              <w:spacing w:line="360" w:lineRule="auto"/>
+              <w:jc w:val="both"/>
+            </w:pPr>
+            <w:r>
+              <w:t>parent</w:t>
+            </w:r>
+          </w:p>
+        </w:tc>
+        <w:tc>
+          <w:tcPr>
+            <w:tcW w:w="2529" w:type="dxa"/>
+          </w:tcPr>
+          <w:p>
+            <w:pPr>
+              <w:spacing w:line="360" w:lineRule="auto"/>
+              <w:jc w:val="both"/>
+            </w:pPr>
+            <w:r>
+              <w:t>integer</w:t>
+            </w:r>
+          </w:p>
+        </w:tc>
+        <w:tc>
+          <w:tcPr>
+            <w:tcW w:w="1723" w:type="dxa"/>
+          </w:tcPr>
+          <w:p>
+            <w:pPr>
+              <w:spacing w:line="360" w:lineRule="auto"/>
+              <w:jc w:val="both"/>
+            </w:pPr>
+            <w:r>
+              <w:t>10</w:t>
+            </w:r>
+          </w:p>
+        </w:tc>
+      </w:tr>
+      <w:tr>
+        <w:tc>
+          <w:tcPr>
+            <w:tcW w:w="3227" w:type="dxa"/>
+          </w:tcPr>
+          <w:p>
+            <w:pPr>
+              <w:spacing w:line="360" w:lineRule="auto"/>
+              <w:jc w:val="both"/>
+            </w:pPr>
+            <w:r>
+              <w:t>Cls</w:t>
+            </w:r>
+          </w:p>
+        </w:tc>
+        <w:tc>
+          <w:tcPr>
+            <w:tcW w:w="2529" w:type="dxa"/>
+          </w:tcPr>
+          <w:p>
+            <w:pPr>
+              <w:spacing w:line="360" w:lineRule="auto"/>
+              <w:jc w:val="both"/>
+            </w:pPr>
+            <w:r>
+              <w:t>varchar</w:t>
+            </w:r>
+          </w:p>
+        </w:tc>
+        <w:tc>
+          <w:tcPr>
+            <w:tcW w:w="1723" w:type="dxa"/>
+          </w:tcPr>
+          <w:p>
+            <w:pPr>
+              <w:spacing w:line="360" w:lineRule="auto"/>
+              <w:jc w:val="both"/>
+            </w:pPr>
+            <w:r>
+              <w:t>40</w:t>
+            </w:r>
+          </w:p>
+        </w:tc>
+      </w:tr>
+      <w:tr>
+        <w:tc>
+          <w:tcPr>
+            <w:tcW w:w="3227" w:type="dxa"/>
+          </w:tcPr>
+          <w:p>
+            <w:pPr>
+              <w:spacing w:line="360" w:lineRule="auto"/>
+              <w:jc w:val="both"/>
+            </w:pPr>
+            <w:r>
+              <w:t>expanded</w:t>
+            </w:r>
+          </w:p>
+        </w:tc>
+        <w:tc>
+          <w:tcPr>
+            <w:tcW w:w="2529" w:type="dxa"/>
+          </w:tcPr>
+          <w:p>
+            <w:pPr>
+              <w:spacing w:line="360" w:lineRule="auto"/>
+              <w:jc w:val="both"/>
+            </w:pPr>
+            <w:r>
+              <w:t>Boolean</w:t>
+            </w:r>
+          </w:p>
+        </w:tc>
+        <w:tc>
+          <w:tcPr>
+            <w:tcW w:w="1723" w:type="dxa"/>
+          </w:tcPr>
+          <w:p>
+            <w:pPr>
+              <w:spacing w:line="360" w:lineRule="auto"/>
+              <w:jc w:val="both"/>
+            </w:pPr>
+          </w:p>
+        </w:tc>
+      </w:tr>
+      <w:tr>
+        <w:tc>
+          <w:tcPr>
+            <w:tcW w:w="3227" w:type="dxa"/>
+          </w:tcPr>
+          <w:p>
+            <w:pPr>
+              <w:spacing w:line="360" w:lineRule="auto"/>
+              <w:jc w:val="both"/>
+            </w:pPr>
+            <w:r>
+              <w:t>isactive</w:t>
+            </w:r>
+          </w:p>
+        </w:tc>
+        <w:tc>
+          <w:tcPr>
+            <w:tcW w:w="2529" w:type="dxa"/>
+          </w:tcPr>
+          <w:p>
+            <w:pPr>
+              <w:spacing w:line="360" w:lineRule="auto"/>
+              <w:jc w:val="both"/>
+            </w:pPr>
+            <w:r>
+              <w:t>Bpchar::”Y”</w:t>
+            </w:r>
+          </w:p>
+        </w:tc>
+        <w:tc>
+          <w:tcPr>
+            <w:tcW w:w="1723" w:type="dxa"/>
+          </w:tcPr>
+          <w:p>
+            <w:pPr>
+              <w:spacing w:line="360" w:lineRule="auto"/>
+              <w:jc w:val="both"/>
+            </w:pPr>
+            <w:r>
+              <w:t>1</w:t>
+            </w:r>
+          </w:p>
+        </w:tc>
+      </w:tr>
+      <w:tr>
+        <w:tc>
+          <w:tcPr>
+            <w:tcW w:w="3227" w:type="dxa"/>
+          </w:tcPr>
+          <w:p>
+            <w:pPr>
+              <w:spacing w:line="360" w:lineRule="auto"/>
+              <w:jc w:val="both"/>
+            </w:pPr>
+            <w:r>
+              <w:t>created</w:t>
+            </w:r>
+          </w:p>
+        </w:tc>
+        <w:tc>
+          <w:tcPr>
+            <w:tcW w:w="2529" w:type="dxa"/>
+          </w:tcPr>
+          <w:p>
+            <w:pPr>
+              <w:spacing w:line="360" w:lineRule="auto"/>
+              <w:jc w:val="both"/>
+            </w:pPr>
+            <w:r>
+              <w:t xml:space="preserve">Timestamp </w:t>
+            </w:r>
+          </w:p>
+        </w:tc>
+        <w:tc>
+          <w:tcPr>
+            <w:tcW w:w="1723" w:type="dxa"/>
+          </w:tcPr>
+          <w:p>
+            <w:pPr>
+              <w:spacing w:line="360" w:lineRule="auto"/>
+              <w:jc w:val="both"/>
+            </w:pPr>
+          </w:p>
+        </w:tc>
+      </w:tr>
+      <w:tr>
+        <w:tc>
+          <w:tcPr>
+            <w:tcW w:w="3227" w:type="dxa"/>
+          </w:tcPr>
+          <w:p>
+            <w:pPr>
+              <w:spacing w:line="360" w:lineRule="auto"/>
+              <w:jc w:val="both"/>
+            </w:pPr>
+            <w:r>
+              <w:t>createdby</w:t>
+            </w:r>
+          </w:p>
+        </w:tc>
+        <w:tc>
+          <w:tcPr>
+            <w:tcW w:w="2529" w:type="dxa"/>
+          </w:tcPr>
+          <w:p>
+            <w:pPr>
+              <w:spacing w:line="360" w:lineRule="auto"/>
+              <w:jc w:val="both"/>
+            </w:pPr>
+            <w:r>
+              <w:t>varchar</w:t>
+            </w:r>
+          </w:p>
+        </w:tc>
+        <w:tc>
+          <w:tcPr>
+            <w:tcW w:w="1723" w:type="dxa"/>
+          </w:tcPr>
+          <w:p>
+            <w:pPr>
+              <w:spacing w:line="360" w:lineRule="auto"/>
+              <w:jc w:val="both"/>
+            </w:pPr>
+            <w:r>
+              <w:t>40</w:t>
+            </w:r>
+          </w:p>
+        </w:tc>
+      </w:tr>
+      <w:tr>
+        <w:tc>
+          <w:tcPr>
+            <w:tcW w:w="3227" w:type="dxa"/>
+          </w:tcPr>
+          <w:p>
+            <w:pPr>
+              <w:spacing w:line="360" w:lineRule="auto"/>
+              <w:jc w:val="both"/>
+            </w:pPr>
+            <w:r>
+              <w:t>updated</w:t>
+            </w:r>
+          </w:p>
+        </w:tc>
+        <w:tc>
+          <w:tcPr>
+            <w:tcW w:w="2529" w:type="dxa"/>
+          </w:tcPr>
+          <w:p>
+            <w:pPr>
+              <w:spacing w:line="360" w:lineRule="auto"/>
+              <w:jc w:val="both"/>
+            </w:pPr>
+            <w:r>
+              <w:t>Timestamp</w:t>
+            </w:r>
+          </w:p>
+        </w:tc>
+        <w:tc>
+          <w:tcPr>
+            <w:tcW w:w="1723" w:type="dxa"/>
+          </w:tcPr>
+          <w:p>
+            <w:pPr>
+              <w:spacing w:line="360" w:lineRule="auto"/>
+              <w:jc w:val="both"/>
+            </w:pPr>
+          </w:p>
+        </w:tc>
+      </w:tr>
+      <w:tr>
+        <w:tc>
+          <w:tcPr>
+            <w:tcW w:w="3227" w:type="dxa"/>
+          </w:tcPr>
+          <w:p>
+            <w:pPr>
+              <w:spacing w:line="360" w:lineRule="auto"/>
+              <w:jc w:val="both"/>
+            </w:pPr>
+            <w:r>
+              <w:t>updatedby</w:t>
+            </w:r>
+          </w:p>
+        </w:tc>
+        <w:tc>
+          <w:tcPr>
+            <w:tcW w:w="2529" w:type="dxa"/>
+          </w:tcPr>
+          <w:p>
+            <w:pPr>
+              <w:spacing w:line="360" w:lineRule="auto"/>
+              <w:jc w:val="both"/>
+            </w:pPr>
+            <w:r>
+              <w:t>varchar</w:t>
+            </w:r>
+          </w:p>
+        </w:tc>
+        <w:tc>
+          <w:tcPr>
+            <w:tcW w:w="1723" w:type="dxa"/>
+          </w:tcPr>
+          <w:p>
+            <w:pPr>
+              <w:spacing w:line="360" w:lineRule="auto"/>
+              <w:jc w:val="both"/>
+            </w:pPr>
+            <w:r>
+              <w:t>40</w:t>
+            </w:r>
+          </w:p>
+        </w:tc>
+      </w:tr>
+    </w:tbl>
+    <w:p>
+      <w:pPr>
+        <w:spacing w:after="0" w:line="360" w:lineRule="auto"/>
+        <w:ind w:left="567"/>
+        <w:jc w:val="both"/>
+      </w:pPr>
+      <w:r>
+        <w:rPr>
+          <w:noProof/>
+        </w:rPr>
+        <w:pict>
+          <v:shape id="_x0000_s1158" type="#_x0000_t202" style="position:absolute;left:0;text-align:left;margin-left:79.05pt;margin-top:5.2pt;width:280.8pt;height:24.75pt;z-index:251683840;mso-position-horizontal-relative:text;mso-position-vertical-relative:text;mso-width-relative:margin;mso-height-relative:margin" filled="f" stroked="f">
+            <v:textbox>
+              <w:txbxContent>
+                <w:p>
+                  <w:pPr>
+                    <w:jc w:val="center"/>
+                    <w:rPr>
+                      <w:i/>
+                      <w:sz w:val="22"/>
+                    </w:rPr>
+                  </w:pPr>
+                  <w:r>
+                    <w:rPr>
+                      <w:i/>
+                      <w:sz w:val="22"/>
+                    </w:rPr>
+                    <w:t>Tabel 3</w:t>
+                  </w:r>
+                  <w:r>
+                    <w:rPr>
+                      <w:i/>
+                      <w:sz w:val="22"/>
+                    </w:rPr>
+                    <w:t xml:space="preserve">. </w:t>
+                  </w:r>
+                  <w:r>
+                    <w:rPr>
+                      <w:i/>
+                      <w:sz w:val="22"/>
+                    </w:rPr>
+                    <w:t>Kamus Data Tabel Sys_menu</w:t>
+                  </w:r>
+                </w:p>
+              </w:txbxContent>
+            </v:textbox>
+          </v:shape>
+        </w:pict>
+      </w:r>
+    </w:p>
+    <w:p>
+      <w:pPr>
+        <w:spacing w:after="0" w:line="360" w:lineRule="auto"/>
+        <w:jc w:val="both"/>
+      </w:pPr>
+    </w:p>
+    <w:p>
+      <w:pPr>
+        <w:spacing w:after="0" w:line="360" w:lineRule="auto"/>
+        <w:jc w:val="both"/>
+      </w:pPr>
+    </w:p>
+    <w:p>
+      <w:pPr>
+        <w:spacing w:after="0" w:line="360" w:lineRule="auto"/>
+        <w:ind w:left="567"/>
+        <w:jc w:val="both"/>
+      </w:pPr>
+      <w:r>
+        <w:t>Sys_role_menu</w:t>
+      </w:r>
+    </w:p>
+    <w:tbl>
+      <w:tblPr>
+        <w:tblStyle w:val="TableGrid"/>
+        <w:tblW w:w="7479" w:type="dxa"/>
+        <w:tblInd w:w="567" w:type="dxa"/>
+        <w:tblLook w:val="04A0"/>
+      </w:tblPr>
+      <w:tblGrid>
+        <w:gridCol w:w="3369"/>
+        <w:gridCol w:w="2529"/>
+        <w:gridCol w:w="1581"/>
+      </w:tblGrid>
+      <w:tr>
+        <w:tc>
+          <w:tcPr>
+            <w:tcW w:w="3369" w:type="dxa"/>
+            <w:vAlign w:val="center"/>
+          </w:tcPr>
+          <w:p>
+            <w:pPr>
+              <w:spacing w:line="360" w:lineRule="auto"/>
+              <w:jc w:val="center"/>
+            </w:pPr>
+            <w:r>
+              <w:t>Name</w:t>
+            </w:r>
+          </w:p>
+        </w:tc>
+        <w:tc>
+          <w:tcPr>
+            <w:tcW w:w="2529" w:type="dxa"/>
+            <w:vAlign w:val="center"/>
+          </w:tcPr>
+          <w:p>
+            <w:pPr>
+              <w:spacing w:line="360" w:lineRule="auto"/>
+              <w:jc w:val="center"/>
+            </w:pPr>
+            <w:r>
+              <w:t>Type</w:t>
+            </w:r>
+          </w:p>
+        </w:tc>
+        <w:tc>
+          <w:tcPr>
+            <w:tcW w:w="1581" w:type="dxa"/>
+            <w:vAlign w:val="center"/>
+          </w:tcPr>
+          <w:p>
+            <w:pPr>
+              <w:spacing w:line="360" w:lineRule="auto"/>
+              <w:jc w:val="center"/>
+            </w:pPr>
+            <w:r>
+              <w:t>Length</w:t>
+            </w:r>
+          </w:p>
+        </w:tc>
+      </w:tr>
+      <w:tr>
+        <w:tc>
+          <w:tcPr>
+            <w:tcW w:w="3369" w:type="dxa"/>
+          </w:tcPr>
+          <w:p>
+            <w:pPr>
+              <w:spacing w:line="360" w:lineRule="auto"/>
+              <w:jc w:val="both"/>
+            </w:pPr>
+            <w:r>
+              <w:t>Id_rolemenu</w:t>
+            </w:r>
+          </w:p>
+        </w:tc>
+        <w:tc>
+          <w:tcPr>
+            <w:tcW w:w="2529" w:type="dxa"/>
+          </w:tcPr>
+          <w:p>
+            <w:pPr>
+              <w:spacing w:line="360" w:lineRule="auto"/>
+              <w:jc w:val="both"/>
+            </w:pPr>
+            <w:r>
+              <w:t>varchar</w:t>
+            </w:r>
+          </w:p>
+        </w:tc>
+        <w:tc>
+          <w:tcPr>
+            <w:tcW w:w="1581" w:type="dxa"/>
+          </w:tcPr>
+          <w:p>
+            <w:pPr>
+              <w:spacing w:line="360" w:lineRule="auto"/>
+              <w:jc w:val="both"/>
+            </w:pPr>
+            <w:r>
+              <w:t>40</w:t>
+            </w:r>
+          </w:p>
+        </w:tc>
+      </w:tr>
+      <w:tr>
+        <w:tc>
+          <w:tcPr>
+            <w:tcW w:w="3369" w:type="dxa"/>
+          </w:tcPr>
+          <w:p>
+            <w:pPr>
+              <w:spacing w:line="360" w:lineRule="auto"/>
+              <w:jc w:val="both"/>
+            </w:pPr>
+            <w:r>
+              <w:t>Id_role</w:t>
+            </w:r>
+          </w:p>
+        </w:tc>
+        <w:tc>
+          <w:tcPr>
+            <w:tcW w:w="2529" w:type="dxa"/>
+          </w:tcPr>
+          <w:p>
+            <w:pPr>
+              <w:spacing w:line="360" w:lineRule="auto"/>
+              <w:jc w:val="both"/>
+            </w:pPr>
+            <w:r>
+              <w:t>varchar</w:t>
+            </w:r>
+          </w:p>
+        </w:tc>
+        <w:tc>
+          <w:tcPr>
+            <w:tcW w:w="1581" w:type="dxa"/>
+          </w:tcPr>
+          <w:p>
+            <w:pPr>
+              <w:spacing w:line="360" w:lineRule="auto"/>
+              <w:jc w:val="both"/>
+            </w:pPr>
+            <w:r>
+              <w:t>40</w:t>
+            </w:r>
+          </w:p>
+        </w:tc>
+      </w:tr>
+      <w:tr>
+        <w:tc>
+          <w:tcPr>
+            <w:tcW w:w="3369" w:type="dxa"/>
+          </w:tcPr>
+          <w:p>
+            <w:pPr>
+              <w:spacing w:line="360" w:lineRule="auto"/>
+              <w:jc w:val="both"/>
+            </w:pPr>
+            <w:r>
+              <w:t>Id_menu</w:t>
+            </w:r>
+          </w:p>
+        </w:tc>
+        <w:tc>
+          <w:tcPr>
+            <w:tcW w:w="2529" w:type="dxa"/>
+          </w:tcPr>
+          <w:p>
+            <w:pPr>
+              <w:spacing w:line="360" w:lineRule="auto"/>
+              <w:jc w:val="both"/>
+            </w:pPr>
+            <w:r>
+              <w:t>varchar</w:t>
+            </w:r>
+          </w:p>
+        </w:tc>
+        <w:tc>
+          <w:tcPr>
+            <w:tcW w:w="1581" w:type="dxa"/>
+          </w:tcPr>
+          <w:p>
+            <w:pPr>
+              <w:spacing w:line="360" w:lineRule="auto"/>
+              <w:jc w:val="both"/>
+            </w:pPr>
+            <w:r>
+              <w:t>40</w:t>
+            </w:r>
+          </w:p>
+        </w:tc>
+      </w:tr>
+      <w:tr>
+        <w:tc>
+          <w:tcPr>
+            <w:tcW w:w="3369" w:type="dxa"/>
+          </w:tcPr>
+          <w:p>
+            <w:pPr>
+              <w:spacing w:line="360" w:lineRule="auto"/>
+              <w:jc w:val="both"/>
+            </w:pPr>
+            <w:r>
+              <w:t>Iscreate</w:t>
+            </w:r>
+          </w:p>
+        </w:tc>
+        <w:tc>
+          <w:tcPr>
+            <w:tcW w:w="2529" w:type="dxa"/>
+          </w:tcPr>
+          <w:p>
+            <w:r>
+              <w:t>Bpchar::”Y”</w:t>
+            </w:r>
+          </w:p>
+        </w:tc>
+        <w:tc>
+          <w:tcPr>
+            <w:tcW w:w="1581" w:type="dxa"/>
+          </w:tcPr>
+          <w:p>
+            <w:pPr>
+              <w:spacing w:line="360" w:lineRule="auto"/>
+              <w:jc w:val="both"/>
+            </w:pPr>
+            <w:r>
+              <w:t>1</w:t>
+            </w:r>
+          </w:p>
+        </w:tc>
+      </w:tr>
+      <w:tr>
+        <w:tc>
+          <w:tcPr>
+            <w:tcW w:w="3369" w:type="dxa"/>
+          </w:tcPr>
+          <w:p>
+            <w:pPr>
+              <w:spacing w:line="360" w:lineRule="auto"/>
+              <w:jc w:val="both"/>
+            </w:pPr>
+            <w:r>
+              <w:t>Isupdate</w:t>
+            </w:r>
+          </w:p>
+        </w:tc>
+        <w:tc>
+          <w:tcPr>
+            <w:tcW w:w="2529" w:type="dxa"/>
+          </w:tcPr>
+          <w:p>
+            <w:r>
+              <w:t>Bpchar::”Y”</w:t>
+            </w:r>
+          </w:p>
+        </w:tc>
+        <w:tc>
+          <w:tcPr>
+            <w:tcW w:w="1581" w:type="dxa"/>
+          </w:tcPr>
+          <w:p>
+            <w:pPr>
+              <w:spacing w:line="360" w:lineRule="auto"/>
+              <w:jc w:val="both"/>
+            </w:pPr>
+            <w:r>
+              <w:t>1</w:t>
+            </w:r>
+          </w:p>
+        </w:tc>
+      </w:tr>
+      <w:tr>
+        <w:tc>
+          <w:tcPr>
+            <w:tcW w:w="3369" w:type="dxa"/>
+          </w:tcPr>
+          <w:p>
+            <w:pPr>
+              <w:spacing w:line="360" w:lineRule="auto"/>
+              <w:jc w:val="both"/>
+            </w:pPr>
+            <w:r>
+              <w:t>Isdelete</w:t>
+            </w:r>
+          </w:p>
+        </w:tc>
+        <w:tc>
+          <w:tcPr>
+            <w:tcW w:w="2529" w:type="dxa"/>
+          </w:tcPr>
+          <w:p>
+            <w:r>
+              <w:t>Bpchar::”Y”</w:t>
+            </w:r>
+          </w:p>
+        </w:tc>
+        <w:tc>
+          <w:tcPr>
+            <w:tcW w:w="1581" w:type="dxa"/>
+          </w:tcPr>
+          <w:p>
+            <w:pPr>
+              <w:spacing w:line="360" w:lineRule="auto"/>
+              <w:jc w:val="both"/>
+            </w:pPr>
+            <w:r>
+              <w:t>1</w:t>
+            </w:r>
+          </w:p>
+        </w:tc>
+      </w:tr>
+      <w:tr>
+        <w:tc>
+          <w:tcPr>
+            <w:tcW w:w="3369" w:type="dxa"/>
+          </w:tcPr>
+          <w:p>
+            <w:pPr>
+              <w:spacing w:line="360" w:lineRule="auto"/>
+              <w:jc w:val="both"/>
+            </w:pPr>
+            <w:r>
+              <w:t>isactive</w:t>
+            </w:r>
+          </w:p>
+        </w:tc>
+        <w:tc>
+          <w:tcPr>
+            <w:tcW w:w="2529" w:type="dxa"/>
+          </w:tcPr>
+          <w:p>
+            <w:pPr>
+              <w:spacing w:line="360" w:lineRule="auto"/>
+              <w:jc w:val="both"/>
+            </w:pPr>
+            <w:r>
+              <w:t>Bpchar::”Y”</w:t>
+            </w:r>
+          </w:p>
+        </w:tc>
+        <w:tc>
+          <w:tcPr>
+            <w:tcW w:w="1581" w:type="dxa"/>
+          </w:tcPr>
+          <w:p>
+            <w:pPr>
+              <w:spacing w:line="360" w:lineRule="auto"/>
+              <w:jc w:val="both"/>
+            </w:pPr>
+            <w:r>
+              <w:t>1</w:t>
+            </w:r>
+          </w:p>
+        </w:tc>
+      </w:tr>
+      <w:tr>
+        <w:tc>
+          <w:tcPr>
+            <w:tcW w:w="3369" w:type="dxa"/>
+          </w:tcPr>
+          <w:p>
+            <w:pPr>
+              <w:spacing w:line="360" w:lineRule="auto"/>
+              <w:jc w:val="both"/>
+            </w:pPr>
+            <w:r>
+              <w:t>created</w:t>
+            </w:r>
+          </w:p>
+        </w:tc>
+        <w:tc>
+          <w:tcPr>
+            <w:tcW w:w="2529" w:type="dxa"/>
+          </w:tcPr>
+          <w:p>
+            <w:pPr>
+              <w:spacing w:line="360" w:lineRule="auto"/>
+              <w:jc w:val="both"/>
+            </w:pPr>
+            <w:r>
+              <w:t xml:space="preserve">Timestamp </w:t>
+            </w:r>
+          </w:p>
+        </w:tc>
+        <w:tc>
+          <w:tcPr>
+            <w:tcW w:w="1581" w:type="dxa"/>
+          </w:tcPr>
+          <w:p>
+            <w:pPr>
+              <w:spacing w:line="360" w:lineRule="auto"/>
+              <w:jc w:val="both"/>
+            </w:pPr>
+          </w:p>
+        </w:tc>
+      </w:tr>
+      <w:tr>
+        <w:tc>
+          <w:tcPr>
+            <w:tcW w:w="3369" w:type="dxa"/>
+          </w:tcPr>
+          <w:p>
+            <w:pPr>
+              <w:spacing w:line="360" w:lineRule="auto"/>
+              <w:jc w:val="both"/>
+            </w:pPr>
+            <w:r>
+              <w:t>createdby</w:t>
+            </w:r>
+          </w:p>
+        </w:tc>
+        <w:tc>
+          <w:tcPr>
+            <w:tcW w:w="2529" w:type="dxa"/>
+          </w:tcPr>
+          <w:p>
+            <w:pPr>
+              <w:spacing w:line="360" w:lineRule="auto"/>
+              <w:jc w:val="both"/>
+            </w:pPr>
+            <w:r>
+              <w:t>varchar</w:t>
+            </w:r>
+          </w:p>
+        </w:tc>
+        <w:tc>
+          <w:tcPr>
+            <w:tcW w:w="1581" w:type="dxa"/>
+          </w:tcPr>
+          <w:p>
+            <w:pPr>
+              <w:spacing w:line="360" w:lineRule="auto"/>
+              <w:jc w:val="both"/>
+            </w:pPr>
+            <w:r>
+              <w:t>40</w:t>
+            </w:r>
+          </w:p>
+        </w:tc>
+      </w:tr>
+      <w:tr>
+        <w:tc>
+          <w:tcPr>
+            <w:tcW w:w="3369" w:type="dxa"/>
+          </w:tcPr>
+          <w:p>
+            <w:pPr>
+              <w:spacing w:line="360" w:lineRule="auto"/>
+              <w:jc w:val="both"/>
+            </w:pPr>
+            <w:r>
+              <w:t>updated</w:t>
+            </w:r>
+          </w:p>
+        </w:tc>
+        <w:tc>
+          <w:tcPr>
+            <w:tcW w:w="2529" w:type="dxa"/>
+          </w:tcPr>
+          <w:p>
+            <w:pPr>
+              <w:spacing w:line="360" w:lineRule="auto"/>
+              <w:jc w:val="both"/>
+            </w:pPr>
+            <w:r>
+              <w:t>Timestamp</w:t>
+            </w:r>
+          </w:p>
+        </w:tc>
+        <w:tc>
+          <w:tcPr>
+            <w:tcW w:w="1581" w:type="dxa"/>
+          </w:tcPr>
+          <w:p>
+            <w:pPr>
+              <w:spacing w:line="360" w:lineRule="auto"/>
+              <w:jc w:val="both"/>
+            </w:pPr>
+          </w:p>
+        </w:tc>
+      </w:tr>
+      <w:tr>
+        <w:tc>
+          <w:tcPr>
+            <w:tcW w:w="3369" w:type="dxa"/>
+          </w:tcPr>
+          <w:p>
+            <w:pPr>
+              <w:spacing w:line="360" w:lineRule="auto"/>
+              <w:jc w:val="both"/>
+            </w:pPr>
+            <w:r>
+              <w:t>updatedby</w:t>
+            </w:r>
+          </w:p>
+        </w:tc>
+        <w:tc>
+          <w:tcPr>
+            <w:tcW w:w="2529" w:type="dxa"/>
+          </w:tcPr>
+          <w:p>
+            <w:pPr>
+              <w:spacing w:line="360" w:lineRule="auto"/>
+              <w:jc w:val="both"/>
+            </w:pPr>
+            <w:r>
+              <w:t>varchar</w:t>
+            </w:r>
+          </w:p>
+        </w:tc>
+        <w:tc>
+          <w:tcPr>
+            <w:tcW w:w="1581" w:type="dxa"/>
+          </w:tcPr>
+          <w:p>
+            <w:pPr>
+              <w:spacing w:line="360" w:lineRule="auto"/>
+              <w:jc w:val="both"/>
+            </w:pPr>
+            <w:r>
+              <w:t>40</w:t>
+            </w:r>
+          </w:p>
+        </w:tc>
+      </w:tr>
+    </w:tbl>
+    <w:p>
+      <w:pPr>
+        <w:spacing w:after="0" w:line="360" w:lineRule="auto"/>
+        <w:ind w:left="567"/>
+        <w:jc w:val="both"/>
+      </w:pPr>
+    </w:p>
+    <w:p>
+      <w:pPr>
+        <w:spacing w:after="0" w:line="360" w:lineRule="auto"/>
+        <w:jc w:val="both"/>
+      </w:pPr>
+    </w:p>
+    <w:p>
+      <w:pPr>
         <w:pStyle w:val="ListParagraph"/>
         <w:spacing w:after="0" w:line="360" w:lineRule="auto"/>
         <w:ind w:left="567" w:firstLine="651"/>
@@ -3416,6 +4491,30 @@
     </w:p>
     <w:p>
       <w:pPr>
+        <w:spacing w:after="0" w:line="360" w:lineRule="auto"/>
+        <w:ind w:left="567"/>
+        <w:jc w:val="both"/>
+      </w:pPr>
+      <w:r>
+        <w:lastRenderedPageBreak/>
+        <w:t>Sys_profile</w:t>
+      </w:r>
+    </w:p>
+    <w:p>
+      <w:pPr>
+        <w:spacing w:after="0" w:line="360" w:lineRule="auto"/>
+        <w:ind w:left="567"/>
+        <w:jc w:val="both"/>
+      </w:pPr>
+    </w:p>
+    <w:p>
+      <w:pPr>
+        <w:spacing w:after="0" w:line="360" w:lineRule="auto"/>
+        <w:jc w:val="both"/>
+      </w:pPr>
+    </w:p>
+    <w:p>
+      <w:pPr>
         <w:pStyle w:val="ListParagraph"/>
         <w:spacing w:after="0" w:line="360" w:lineRule="auto"/>
         <w:ind w:left="567" w:firstLine="651"/>
@@ -3523,78 +4622,6 @@
         <w:pStyle w:val="ListParagraph"/>
         <w:spacing w:after="0" w:line="360" w:lineRule="auto"/>
         <w:ind w:left="567" w:firstLine="651"/>
-        <w:jc w:val="both"/>
-      </w:pPr>
-    </w:p>
-    <w:p>
-      <w:pPr>
-        <w:pStyle w:val="ListParagraph"/>
-        <w:spacing w:after="0" w:line="360" w:lineRule="auto"/>
-        <w:ind w:left="567" w:firstLine="651"/>
-        <w:jc w:val="both"/>
-      </w:pPr>
-    </w:p>
-    <w:p>
-      <w:pPr>
-        <w:pStyle w:val="ListParagraph"/>
-        <w:spacing w:after="0" w:line="360" w:lineRule="auto"/>
-        <w:ind w:left="567" w:firstLine="651"/>
-        <w:jc w:val="both"/>
-      </w:pPr>
-    </w:p>
-    <w:p>
-      <w:pPr>
-        <w:pStyle w:val="ListParagraph"/>
-        <w:spacing w:after="0" w:line="360" w:lineRule="auto"/>
-        <w:ind w:left="567" w:firstLine="651"/>
-        <w:jc w:val="both"/>
-      </w:pPr>
-    </w:p>
-    <w:p>
-      <w:pPr>
-        <w:pStyle w:val="ListParagraph"/>
-        <w:spacing w:after="0" w:line="360" w:lineRule="auto"/>
-        <w:ind w:left="567" w:firstLine="651"/>
-        <w:jc w:val="both"/>
-      </w:pPr>
-    </w:p>
-    <w:p>
-      <w:pPr>
-        <w:pStyle w:val="ListParagraph"/>
-        <w:spacing w:after="0" w:line="360" w:lineRule="auto"/>
-        <w:ind w:left="567" w:firstLine="651"/>
-        <w:jc w:val="both"/>
-      </w:pPr>
-    </w:p>
-    <w:p>
-      <w:pPr>
-        <w:pStyle w:val="ListParagraph"/>
-        <w:spacing w:after="0" w:line="360" w:lineRule="auto"/>
-        <w:ind w:left="567" w:firstLine="651"/>
-        <w:jc w:val="both"/>
-      </w:pPr>
-    </w:p>
-    <w:p>
-      <w:pPr>
-        <w:pStyle w:val="ListParagraph"/>
-        <w:spacing w:after="0" w:line="360" w:lineRule="auto"/>
-        <w:ind w:left="567" w:firstLine="651"/>
-        <w:jc w:val="both"/>
-      </w:pPr>
-    </w:p>
-    <w:p>
-      <w:pPr>
-        <w:pStyle w:val="ListParagraph"/>
-        <w:spacing w:after="0" w:line="360" w:lineRule="auto"/>
-        <w:ind w:left="567" w:firstLine="651"/>
-        <w:jc w:val="both"/>
-      </w:pPr>
-    </w:p>
-    <w:p>
-      <w:pPr>
-        <w:pStyle w:val="ListParagraph"/>
-        <w:spacing w:after="0" w:line="360" w:lineRule="auto"/>
-        <w:ind w:left="0"/>
         <w:jc w:val="both"/>
       </w:pPr>
     </w:p>
@@ -3612,34 +4639,11 @@
           <w:b/>
         </w:rPr>
       </w:pPr>
-      <w:proofErr w:type="spellStart"/>
       <w:r>
         <w:rPr>
           <w:b/>
         </w:rPr>
-        <w:lastRenderedPageBreak/>
-        <w:t>Implementasi</w:t>
-      </w:r>
-      <w:proofErr w:type="spellEnd"/>
-      <w:r>
-        <w:rPr>
-          <w:b/>
-        </w:rPr>
-        <w:t xml:space="preserve"> </w:t>
-      </w:r>
-      <w:proofErr w:type="spellStart"/>
-      <w:r>
-        <w:rPr>
-          <w:b/>
-        </w:rPr>
-        <w:t>Sistem</w:t>
-      </w:r>
-      <w:proofErr w:type="spellEnd"/>
-      <w:r>
-        <w:rPr>
-          <w:b/>
-        </w:rPr>
-        <w:t xml:space="preserve"> </w:t>
+        <w:t xml:space="preserve">Implementasi Sistem </w:t>
       </w:r>
     </w:p>
     <w:p>
@@ -3649,64 +4653,9 @@
         <w:ind w:left="567"/>
         <w:jc w:val="both"/>
       </w:pPr>
-      <w:proofErr w:type="spellStart"/>
-      <w:r>
-        <w:t>Implementasi</w:t>
-      </w:r>
-      <w:proofErr w:type="spellEnd"/>
-      <w:r>
-        <w:t xml:space="preserve"> </w:t>
-      </w:r>
-      <w:proofErr w:type="spellStart"/>
-      <w:r>
-        <w:t>sistem</w:t>
-      </w:r>
-      <w:proofErr w:type="spellEnd"/>
-      <w:r>
-        <w:t xml:space="preserve"> </w:t>
-      </w:r>
-      <w:proofErr w:type="spellStart"/>
-      <w:r>
-        <w:t>dapat</w:t>
-      </w:r>
-      <w:proofErr w:type="spellEnd"/>
-      <w:r>
-        <w:t xml:space="preserve"> </w:t>
-      </w:r>
-      <w:proofErr w:type="spellStart"/>
-      <w:r>
-        <w:t>dilihat</w:t>
-      </w:r>
-      <w:proofErr w:type="spellEnd"/>
-      <w:r>
-        <w:t xml:space="preserve"> </w:t>
-      </w:r>
-      <w:proofErr w:type="spellStart"/>
-      <w:r>
-        <w:t>pada</w:t>
-      </w:r>
-      <w:proofErr w:type="spellEnd"/>
-      <w:r>
-        <w:t xml:space="preserve"> </w:t>
-      </w:r>
-      <w:proofErr w:type="spellStart"/>
-      <w:r>
-        <w:t>gambar-gambar</w:t>
-      </w:r>
-      <w:proofErr w:type="spellEnd"/>
-      <w:r>
-        <w:t xml:space="preserve"> </w:t>
-      </w:r>
-      <w:proofErr w:type="spellStart"/>
-      <w:proofErr w:type="gramStart"/>
-      <w:r>
-        <w:t>berikut</w:t>
-      </w:r>
-      <w:proofErr w:type="spellEnd"/>
-      <w:r>
-        <w:t xml:space="preserve"> :</w:t>
-      </w:r>
-      <w:proofErr w:type="gramEnd"/>
+      <w:r>
+        <w:t>Implementasi sistem dapat dilihat pada gambar-gambar berikut :</w:t>
+      </w:r>
     </w:p>
     <w:p>
       <w:pPr>
@@ -4053,6 +5002,32 @@
       <w:sz w:val="16"/>
       <w:szCs w:val="16"/>
     </w:rPr>
+  </w:style>
+  <w:style w:type="table" w:styleId="TableGrid">
+    <w:name w:val="Table Grid"/>
+    <w:basedOn w:val="TableNormal"/>
+    <w:uiPriority w:val="59"/>
+    <w:rsid w:val="009F6936"/>
+    <w:pPr>
+      <w:spacing w:after="0" w:line="240" w:lineRule="auto"/>
+    </w:pPr>
+    <w:tblPr>
+      <w:tblInd w:w="0" w:type="dxa"/>
+      <w:tblBorders>
+        <w:top w:val="single" w:sz="4" w:space="0" w:color="000000" w:themeColor="text1"/>
+        <w:left w:val="single" w:sz="4" w:space="0" w:color="000000" w:themeColor="text1"/>
+        <w:bottom w:val="single" w:sz="4" w:space="0" w:color="000000" w:themeColor="text1"/>
+        <w:right w:val="single" w:sz="4" w:space="0" w:color="000000" w:themeColor="text1"/>
+        <w:insideH w:val="single" w:sz="4" w:space="0" w:color="000000" w:themeColor="text1"/>
+        <w:insideV w:val="single" w:sz="4" w:space="0" w:color="000000" w:themeColor="text1"/>
+      </w:tblBorders>
+      <w:tblCellMar>
+        <w:top w:w="0" w:type="dxa"/>
+        <w:left w:w="108" w:type="dxa"/>
+        <w:bottom w:w="0" w:type="dxa"/>
+        <w:right w:w="108" w:type="dxa"/>
+      </w:tblCellMar>
+    </w:tblPr>
   </w:style>
 </w:styles>
 </file>

</xml_diff>